<commit_message>
Tidied up the Bug1 report document
</commit_message>
<xml_diff>
--- a/BugReports/Bug1 A4 Bug Report.docx
+++ b/BugReports/Bug1 A4 Bug Report.docx
@@ -13,7 +13,7 @@
         <w:rPr>
           <w:lang w:val="en-AU"/>
         </w:rPr>
-        <w:t>Solution Template for A4</w:t>
+        <w:t>A4</w:t>
       </w:r>
       <w:r>
         <w:rPr>
@@ -21,6 +21,12 @@
         </w:rPr>
         <w:t xml:space="preserve"> BUG1</w:t>
       </w:r>
+      <w:r>
+        <w:rPr>
+          <w:lang w:val="en-AU"/>
+        </w:rPr>
+        <w:t xml:space="preserve"> REPORT</w:t>
+      </w:r>
     </w:p>
     <w:p>
       <w:pPr>
@@ -44,6 +50,58 @@
     </w:p>
     <w:p>
       <w:pPr>
+        <w:rPr>
+          <w:rFonts w:asciiTheme="majorHAnsi" w:eastAsiaTheme="majorEastAsia" w:hAnsiTheme="majorHAnsi" w:cstheme="majorBidi"/>
+          <w:color w:val="2F5496" w:themeColor="accent1" w:themeShade="BF"/>
+          <w:sz w:val="32"/>
+          <w:szCs w:val="32"/>
+          <w:lang w:val="en-AU"/>
+        </w:rPr>
+      </w:pPr>
+    </w:p>
+    <w:p>
+      <w:pPr>
+        <w:rPr>
+          <w:rFonts w:asciiTheme="majorHAnsi" w:eastAsiaTheme="majorEastAsia" w:hAnsiTheme="majorHAnsi" w:cstheme="majorBidi"/>
+          <w:color w:val="2F5496" w:themeColor="accent1" w:themeShade="BF"/>
+          <w:sz w:val="32"/>
+          <w:szCs w:val="32"/>
+          <w:lang w:val="en-AU"/>
+        </w:rPr>
+      </w:pPr>
+      <w:r>
+        <w:rPr>
+          <w:rFonts w:asciiTheme="majorHAnsi" w:eastAsiaTheme="majorEastAsia" w:hAnsiTheme="majorHAnsi" w:cstheme="majorBidi"/>
+          <w:color w:val="2F5496" w:themeColor="accent1" w:themeShade="BF"/>
+          <w:sz w:val="32"/>
+          <w:szCs w:val="32"/>
+          <w:lang w:val="en-AU"/>
+        </w:rPr>
+        <w:t>Student ID:</w:t>
+      </w:r>
+      <w:r>
+        <w:rPr>
+          <w:rFonts w:asciiTheme="majorHAnsi" w:eastAsiaTheme="majorEastAsia" w:hAnsiTheme="majorHAnsi" w:cstheme="majorBidi"/>
+          <w:color w:val="2F5496" w:themeColor="accent1" w:themeShade="BF"/>
+          <w:sz w:val="32"/>
+          <w:szCs w:val="32"/>
+          <w:lang w:val="en-AU"/>
+        </w:rPr>
+        <w:t xml:space="preserve">   </w:t>
+      </w:r>
+      <w:r>
+        <w:rPr>
+          <w:rFonts w:asciiTheme="majorHAnsi" w:eastAsiaTheme="majorEastAsia" w:hAnsiTheme="majorHAnsi" w:cstheme="majorBidi"/>
+          <w:color w:val="2F5496" w:themeColor="accent1" w:themeShade="BF"/>
+          <w:sz w:val="32"/>
+          <w:szCs w:val="32"/>
+          <w:lang w:val="en-AU"/>
+        </w:rPr>
+        <w:t>11748199</w:t>
+      </w:r>
+    </w:p>
+    <w:p>
+      <w:pPr>
         <w:pStyle w:val="Heading1"/>
         <w:rPr>
           <w:lang w:val="en-AU"/>
@@ -53,48 +111,67 @@
         <w:rPr>
           <w:lang w:val="en-AU"/>
         </w:rPr>
-        <w:t>Student ID:</w:t>
-      </w:r>
+        <w:t>Assignment details:</w:t>
+      </w:r>
+      <w:r>
+        <w:rPr>
+          <w:lang w:val="en-AU"/>
+        </w:rPr>
+        <w:t xml:space="preserve"> Debugging task</w:t>
+      </w:r>
+    </w:p>
+    <w:p>
+      <w:pPr>
+        <w:rPr>
+          <w:lang w:val="en-AU"/>
+        </w:rPr>
+      </w:pPr>
     </w:p>
     <w:p>
       <w:pPr>
         <w:pStyle w:val="Heading1"/>
         <w:rPr>
-          <w:lang w:val="en-AU"/>
-        </w:rPr>
-      </w:pPr>
-      <w:r>
-        <w:rPr>
-          <w:lang w:val="en-AU"/>
-        </w:rPr>
-        <w:t>Assignment details:</w:t>
-      </w:r>
-      <w:r>
-        <w:rPr>
-          <w:lang w:val="en-AU"/>
-        </w:rPr>
-        <w:t xml:space="preserve"> Debugging task</w:t>
-      </w:r>
-    </w:p>
-    <w:p>
-      <w:pPr>
-        <w:rPr>
-          <w:lang w:val="en-AU"/>
-        </w:rPr>
-      </w:pPr>
-    </w:p>
-    <w:p>
-      <w:pPr>
-        <w:pStyle w:val="Heading1"/>
-        <w:rPr>
-          <w:lang w:val="en-AU"/>
-        </w:rPr>
-      </w:pPr>
-      <w:r>
-        <w:rPr>
-          <w:lang w:val="en-AU"/>
-        </w:rPr>
-        <w:t>A4 Bug Report</w:t>
+          <w:b/>
+          <w:bCs/>
+          <w:u w:val="single"/>
+          <w:lang w:val="en-AU"/>
+        </w:rPr>
+      </w:pPr>
+      <w:r>
+        <w:rPr>
+          <w:b/>
+          <w:bCs/>
+          <w:u w:val="single"/>
+          <w:lang w:val="en-AU"/>
+        </w:rPr>
+        <w:t>Bug</w:t>
+      </w:r>
+      <w:r>
+        <w:rPr>
+          <w:b/>
+          <w:bCs/>
+          <w:u w:val="single"/>
+          <w:lang w:val="en-AU"/>
+        </w:rPr>
+        <w:t xml:space="preserve"> 1</w:t>
+      </w:r>
+      <w:r>
+        <w:rPr>
+          <w:b/>
+          <w:bCs/>
+          <w:u w:val="single"/>
+          <w:lang w:val="en-AU"/>
+        </w:rPr>
+        <w:t xml:space="preserve"> Report</w:t>
+      </w:r>
+      <w:r>
+        <w:rPr>
+          <w:b/>
+          <w:bCs/>
+          <w:u w:val="single"/>
+          <w:lang w:val="en-AU"/>
+        </w:rPr>
+        <w:t>:</w:t>
       </w:r>
     </w:p>
     <w:p>
@@ -141,7 +218,19 @@
         <w:rPr>
           <w:lang w:val="en-AU"/>
         </w:rPr>
-        <w:t>an item is returned late, customer is quoted a correct late fee of $1 per item per day late</w:t>
+        <w:t xml:space="preserve">an item is returned late, customer is quoted a correct late fee of $1 per item </w:t>
+      </w:r>
+      <w:r>
+        <w:rPr>
+          <w:lang w:val="en-AU"/>
+        </w:rPr>
+        <w:t>for each day</w:t>
+      </w:r>
+      <w:r>
+        <w:rPr>
+          <w:lang w:val="en-AU"/>
+        </w:rPr>
+        <w:t xml:space="preserve"> late</w:t>
       </w:r>
       <w:r>
         <w:rPr>
@@ -241,10 +330,7 @@
     <w:p/>
     <w:p>
       <w:r>
-        <w:t>Step 2: You can see the amount is 3 times greater when using list patron, or pay fine</w:t>
-      </w:r>
-      <w:r>
-        <w:t>:</w:t>
+        <w:t>Step 2: You can see the amount is 3 times greater when using list patron, or pay fine:</w:t>
       </w:r>
     </w:p>
     <w:p>
@@ -312,21 +398,19 @@
     </w:p>
     <w:p>
       <w:pPr>
-        <w:rPr>
-          <w:lang w:val="en-AU"/>
-        </w:rPr>
-      </w:pPr>
-    </w:p>
-    <w:p>
-      <w:pPr>
-        <w:rPr>
-          <w:color w:val="FF0000"/>
-          <w:lang w:val="en-AU"/>
-        </w:rPr>
-      </w:pPr>
-      <w:r>
-        <w:rPr>
-          <w:color w:val="FF0000"/>
+        <w:pStyle w:val="Heading1"/>
+        <w:rPr>
+          <w:b/>
+          <w:bCs/>
+          <w:u w:val="single"/>
+          <w:lang w:val="en-AU"/>
+        </w:rPr>
+      </w:pPr>
+      <w:r>
+        <w:rPr>
+          <w:b/>
+          <w:bCs/>
+          <w:u w:val="single"/>
           <w:lang w:val="en-AU"/>
         </w:rPr>
         <w:lastRenderedPageBreak/>
@@ -334,7 +418,9 @@
       </w:r>
       <w:r>
         <w:rPr>
-          <w:color w:val="FF0000"/>
+          <w:b/>
+          <w:bCs/>
+          <w:u w:val="single"/>
           <w:lang w:val="en-AU"/>
         </w:rPr>
         <w:t>Replication:</w:t>
@@ -487,41 +573,7 @@
           <w:bCs/>
           <w:lang w:val="en-AU"/>
         </w:rPr>
-        <w:t>A4</w:t>
-      </w:r>
-      <w:r>
-        <w:rPr>
-          <w:b/>
-          <w:bCs/>
-          <w:lang w:val="en-AU"/>
-        </w:rPr>
-        <w:t>\</w:t>
-      </w:r>
-      <w:proofErr w:type="spellStart"/>
-      <w:r>
-        <w:rPr>
-          <w:b/>
-          <w:bCs/>
-          <w:lang w:val="en-AU"/>
-        </w:rPr>
-        <w:t>src</w:t>
-      </w:r>
-      <w:proofErr w:type="spellEnd"/>
-      <w:r>
-        <w:rPr>
-          <w:b/>
-          <w:bCs/>
-          <w:lang w:val="en-AU"/>
-        </w:rPr>
-        <w:t>\test\java\library</w:t>
-      </w:r>
-      <w:r>
-        <w:rPr>
-          <w:b/>
-          <w:bCs/>
-          <w:lang w:val="en-AU"/>
-        </w:rPr>
-        <w:t>.Bug1Test.java</w:t>
+        <w:t>A4\src\test\java\library.Bug1Test.java</w:t>
       </w:r>
     </w:p>
     <w:p>
@@ -629,9 +681,9 @@
           <w:noProof/>
         </w:rPr>
         <w:drawing>
-          <wp:inline distT="0" distB="0" distL="0" distR="0" wp14:anchorId="4A31E8FE" wp14:editId="4AD74AFC">
-            <wp:extent cx="4324350" cy="4090115"/>
-            <wp:effectExtent l="0" t="0" r="0" b="5715"/>
+          <wp:inline distT="0" distB="0" distL="0" distR="0" wp14:anchorId="4A31E8FE" wp14:editId="4943E6A0">
+            <wp:extent cx="4210050" cy="3982006"/>
+            <wp:effectExtent l="0" t="0" r="0" b="0"/>
             <wp:docPr id="3" name="Picture 3"/>
             <wp:cNvGraphicFramePr>
               <a:graphicFrameLocks xmlns:a="http://schemas.openxmlformats.org/drawingml/2006/main" noChangeAspect="1"/>
@@ -661,7 +713,7 @@
                   <pic:spPr bwMode="auto">
                     <a:xfrm>
                       <a:off x="0" y="0"/>
-                      <a:ext cx="4337138" cy="4102210"/>
+                      <a:ext cx="4225326" cy="3996455"/>
                     </a:xfrm>
                     <a:prstGeom prst="rect">
                       <a:avLst/>
@@ -682,10 +734,84 @@
     <w:p>
       <w:r>
         <w:lastRenderedPageBreak/>
+        <w:t>A screenshot of the test being run and failing as expected before the fix:</w:t>
+      </w:r>
+    </w:p>
+    <w:p/>
+    <w:p>
+      <w:r>
+        <w:rPr>
+          <w:rStyle w:val="Strong"/>
+          <w:rFonts w:ascii="Source Sans Pro" w:hAnsi="Source Sans Pro"/>
+          <w:b w:val="0"/>
+          <w:bCs w:val="0"/>
+          <w:noProof/>
+          <w:color w:val="000000"/>
+        </w:rPr>
+        <w:drawing>
+          <wp:inline distT="0" distB="0" distL="0" distR="0" wp14:anchorId="746F5AE0" wp14:editId="6EFE3304">
+            <wp:extent cx="4345842" cy="2733675"/>
+            <wp:effectExtent l="0" t="0" r="0" b="0"/>
+            <wp:docPr id="24" name="Picture 24"/>
+            <wp:cNvGraphicFramePr>
+              <a:graphicFrameLocks xmlns:a="http://schemas.openxmlformats.org/drawingml/2006/main" noChangeAspect="1"/>
+            </wp:cNvGraphicFramePr>
+            <a:graphic xmlns:a="http://schemas.openxmlformats.org/drawingml/2006/main">
+              <a:graphicData uri="http://schemas.openxmlformats.org/drawingml/2006/picture">
+                <pic:pic xmlns:pic="http://schemas.openxmlformats.org/drawingml/2006/picture">
+                  <pic:nvPicPr>
+                    <pic:cNvPr id="0" name="Picture 6"/>
+                    <pic:cNvPicPr>
+                      <a:picLocks noChangeAspect="1" noChangeArrowheads="1"/>
+                    </pic:cNvPicPr>
+                  </pic:nvPicPr>
+                  <pic:blipFill>
+                    <a:blip r:embed="rId9">
+                      <a:extLst>
+                        <a:ext uri="{28A0092B-C50C-407E-A947-70E740481C1C}">
+                          <a14:useLocalDpi xmlns:a14="http://schemas.microsoft.com/office/drawing/2010/main" val="0"/>
+                        </a:ext>
+                      </a:extLst>
+                    </a:blip>
+                    <a:srcRect/>
+                    <a:stretch>
+                      <a:fillRect/>
+                    </a:stretch>
+                  </pic:blipFill>
+                  <pic:spPr bwMode="auto">
+                    <a:xfrm>
+                      <a:off x="0" y="0"/>
+                      <a:ext cx="4352984" cy="2738167"/>
+                    </a:xfrm>
+                    <a:prstGeom prst="rect">
+                      <a:avLst/>
+                    </a:prstGeom>
+                    <a:noFill/>
+                    <a:ln>
+                      <a:noFill/>
+                    </a:ln>
+                  </pic:spPr>
+                </pic:pic>
+              </a:graphicData>
+            </a:graphic>
+          </wp:inline>
+        </w:drawing>
+      </w:r>
+    </w:p>
+    <w:p/>
+    <w:p/>
+    <w:p>
+      <w:r>
         <w:t xml:space="preserve">Version control: </w:t>
       </w:r>
       <w:r>
-        <w:t>Screenshot of commits:</w:t>
+        <w:t>Screenshot of commit</w:t>
+      </w:r>
+      <w:r>
+        <w:t xml:space="preserve"> for the test code</w:t>
+      </w:r>
+      <w:r>
+        <w:t>:</w:t>
       </w:r>
     </w:p>
     <w:p/>
@@ -712,7 +838,7 @@
                     </pic:cNvPicPr>
                   </pic:nvPicPr>
                   <pic:blipFill>
-                    <a:blip r:embed="rId9">
+                    <a:blip r:embed="rId10">
                       <a:extLst>
                         <a:ext uri="{28A0092B-C50C-407E-A947-70E740481C1C}">
                           <a14:useLocalDpi xmlns:a14="http://schemas.microsoft.com/office/drawing/2010/main" val="0"/>
@@ -748,21 +874,127 @@
     <w:p/>
     <w:p>
       <w:pPr>
-        <w:rPr>
-          <w:rStyle w:val="Strong"/>
-          <w:rFonts w:ascii="Source Sans Pro" w:hAnsi="Source Sans Pro"/>
-          <w:color w:val="000000"/>
-        </w:rPr>
-      </w:pPr>
-    </w:p>
-    <w:p>
-      <w:pPr>
-        <w:rPr>
-          <w:rStyle w:val="Strong"/>
-          <w:rFonts w:ascii="Source Sans Pro" w:hAnsi="Source Sans Pro"/>
-          <w:color w:val="000000"/>
-        </w:rPr>
-      </w:pPr>
+        <w:pStyle w:val="Heading1"/>
+        <w:rPr>
+          <w:b/>
+          <w:bCs/>
+          <w:u w:val="single"/>
+          <w:lang w:val="en-AU"/>
+        </w:rPr>
+      </w:pPr>
+    </w:p>
+    <w:p>
+      <w:pPr>
+        <w:pStyle w:val="Heading1"/>
+        <w:rPr>
+          <w:b/>
+          <w:bCs/>
+          <w:u w:val="single"/>
+          <w:lang w:val="en-AU"/>
+        </w:rPr>
+      </w:pPr>
+    </w:p>
+    <w:p>
+      <w:pPr>
+        <w:pStyle w:val="Heading1"/>
+        <w:rPr>
+          <w:b/>
+          <w:bCs/>
+          <w:u w:val="single"/>
+          <w:lang w:val="en-AU"/>
+        </w:rPr>
+      </w:pPr>
+    </w:p>
+    <w:p>
+      <w:pPr>
+        <w:rPr>
+          <w:rStyle w:val="Strong"/>
+          <w:rFonts w:ascii="Source Sans Pro" w:hAnsi="Source Sans Pro"/>
+          <w:b w:val="0"/>
+          <w:bCs w:val="0"/>
+          <w:color w:val="000000"/>
+        </w:rPr>
+      </w:pPr>
+    </w:p>
+    <w:p>
+      <w:pPr>
+        <w:rPr>
+          <w:rStyle w:val="Strong"/>
+          <w:rFonts w:ascii="Source Sans Pro" w:hAnsi="Source Sans Pro"/>
+          <w:b w:val="0"/>
+          <w:bCs w:val="0"/>
+          <w:color w:val="000000"/>
+        </w:rPr>
+      </w:pPr>
+    </w:p>
+    <w:p>
+      <w:pPr>
+        <w:rPr>
+          <w:rStyle w:val="Strong"/>
+          <w:rFonts w:ascii="Source Sans Pro" w:hAnsi="Source Sans Pro"/>
+          <w:b w:val="0"/>
+          <w:bCs w:val="0"/>
+          <w:color w:val="000000"/>
+        </w:rPr>
+      </w:pPr>
+    </w:p>
+    <w:p>
+      <w:pPr>
+        <w:rPr>
+          <w:rStyle w:val="Strong"/>
+          <w:rFonts w:ascii="Source Sans Pro" w:hAnsi="Source Sans Pro"/>
+          <w:b w:val="0"/>
+          <w:bCs w:val="0"/>
+          <w:color w:val="000000"/>
+        </w:rPr>
+      </w:pPr>
+    </w:p>
+    <w:p>
+      <w:pPr>
+        <w:rPr>
+          <w:rStyle w:val="Strong"/>
+          <w:rFonts w:ascii="Source Sans Pro" w:hAnsi="Source Sans Pro"/>
+          <w:b w:val="0"/>
+          <w:bCs w:val="0"/>
+          <w:color w:val="000000"/>
+        </w:rPr>
+      </w:pPr>
+    </w:p>
+    <w:p>
+      <w:pPr>
+        <w:rPr>
+          <w:rStyle w:val="Strong"/>
+          <w:rFonts w:ascii="Source Sans Pro" w:hAnsi="Source Sans Pro"/>
+          <w:b w:val="0"/>
+          <w:bCs w:val="0"/>
+          <w:color w:val="000000"/>
+        </w:rPr>
+      </w:pPr>
+    </w:p>
+    <w:p/>
+    <w:p/>
+    <w:p/>
+    <w:p/>
+    <w:p>
+      <w:pPr>
+        <w:pStyle w:val="Heading1"/>
+        <w:rPr>
+          <w:b/>
+          <w:bCs/>
+          <w:u w:val="single"/>
+          <w:lang w:val="en-AU"/>
+        </w:rPr>
+      </w:pPr>
+      <w:r>
+        <w:rPr>
+          <w:b/>
+          <w:bCs/>
+          <w:u w:val="single"/>
+          <w:lang w:val="en-AU"/>
+        </w:rPr>
+        <w:lastRenderedPageBreak/>
+        <w:t>Bug 1 Tracing:</w:t>
+      </w:r>
     </w:p>
     <w:p>
       <w:pPr>
@@ -772,42 +1004,160 @@
           <w:color w:val="FF0000"/>
         </w:rPr>
       </w:pPr>
-      <w:r>
-        <w:rPr>
-          <w:rStyle w:val="Strong"/>
-          <w:rFonts w:ascii="Source Sans Pro" w:hAnsi="Source Sans Pro"/>
-          <w:color w:val="FF0000"/>
-        </w:rPr>
-        <w:t xml:space="preserve">Bug 1 </w:t>
-      </w:r>
-      <w:r>
-        <w:rPr>
-          <w:rStyle w:val="Strong"/>
-          <w:rFonts w:ascii="Source Sans Pro" w:hAnsi="Source Sans Pro"/>
-          <w:color w:val="FF0000"/>
-        </w:rPr>
-        <w:t>Tracing</w:t>
-      </w:r>
-      <w:r>
-        <w:rPr>
-          <w:rStyle w:val="Strong"/>
-          <w:rFonts w:ascii="Source Sans Pro" w:hAnsi="Source Sans Pro"/>
-          <w:color w:val="FF0000"/>
-        </w:rPr>
+    </w:p>
+    <w:p>
+      <w:pPr>
+        <w:rPr>
+          <w:b/>
+          <w:bCs/>
+        </w:rPr>
+      </w:pPr>
+      <w:r>
+        <w:rPr>
+          <w:b/>
+          <w:bCs/>
+        </w:rPr>
+        <w:t>H0 – The payFineUI is displaying the result wrong</w:t>
+      </w:r>
+    </w:p>
+    <w:p/>
+    <w:p>
+      <w:r>
+        <w:t xml:space="preserve">T0 – Do a static review of the PayfineUI to look for errors. </w:t>
+      </w:r>
+    </w:p>
+    <w:p/>
+    <w:p>
+      <w:r>
+        <w:t xml:space="preserve">R0 – FALSE - Did not see anything at all related to displaying the fine or calculating it – moving on. </w:t>
+      </w:r>
+    </w:p>
+    <w:p/>
+    <w:p/>
+    <w:p/>
+    <w:p>
+      <w:pPr>
+        <w:rPr>
+          <w:b/>
+          <w:bCs/>
+        </w:rPr>
+      </w:pPr>
+      <w:r>
+        <w:rPr>
+          <w:b/>
+          <w:bCs/>
+        </w:rPr>
+        <w:t>H1</w:t>
+      </w:r>
+      <w:r>
+        <w:rPr>
+          <w:b/>
+          <w:bCs/>
+        </w:rPr>
+        <w:t xml:space="preserve"> -</w:t>
+      </w:r>
+      <w:r>
+        <w:rPr>
+          <w:b/>
+          <w:bCs/>
+        </w:rPr>
+        <w:t xml:space="preserve"> Main method displaying wrong </w:t>
+      </w:r>
+      <w:r>
+        <w:rPr>
+          <w:b/>
+          <w:bCs/>
+        </w:rPr>
+        <w:t xml:space="preserve">amount </w:t>
+      </w:r>
+      <w:r>
+        <w:rPr>
+          <w:b/>
+          <w:bCs/>
+        </w:rPr>
+        <w:t>when PayFine is chosen</w:t>
+      </w:r>
+    </w:p>
+    <w:p/>
+    <w:p>
+      <w:r>
+        <w:t>T</w:t>
+      </w:r>
+      <w:r>
+        <w:t>1 -</w:t>
+      </w:r>
+      <w:r>
+        <w:t xml:space="preserve"> Static review of MAIN.java to see what it might be displaying when PayFine is called. </w:t>
+      </w:r>
+    </w:p>
+    <w:p/>
+    <w:p>
+      <w:r>
+        <w:t>R</w:t>
+      </w:r>
+      <w:r>
+        <w:t>1 –</w:t>
+      </w:r>
+      <w:r>
+        <w:t xml:space="preserve"> </w:t>
+      </w:r>
+      <w:r>
+        <w:t>FALSE</w:t>
+      </w:r>
+      <w:r>
         <w:t>:</w:t>
       </w:r>
-    </w:p>
-    <w:p>
-      <w:r>
-        <w:t xml:space="preserve">H0 – The </w:t>
-      </w:r>
-      <w:proofErr w:type="spellStart"/>
-      <w:r>
-        <w:t>payFineUI</w:t>
-      </w:r>
-      <w:proofErr w:type="spellEnd"/>
-      <w:r>
-        <w:t xml:space="preserve"> is displaying the result wrong</w:t>
+      <w:r>
+        <w:t xml:space="preserve"> </w:t>
+      </w:r>
+      <w:r>
+        <w:t xml:space="preserve">Main.java </w:t>
+      </w:r>
+      <w:r>
+        <w:t xml:space="preserve">does not display anything directly. Main </w:t>
+      </w:r>
+      <w:r>
+        <w:t xml:space="preserve">calls PayFineUI, then PayFineUI calls PayFineControl.cardswiped(): This method gets patron id, and tells the UI to display the patron object. Investigated the Patron code: Can see that Patron’s toString method is not doing anything other than getting the fines owed, so issue exists before the PayFine process – it is nothing to do with payFine. </w:t>
+      </w:r>
+    </w:p>
+    <w:p/>
+    <w:p/>
+    <w:p/>
+    <w:p>
+      <w:pPr>
+        <w:rPr>
+          <w:b/>
+          <w:bCs/>
+          <w:color w:val="00B0F0"/>
+        </w:rPr>
+      </w:pPr>
+      <w:r>
+        <w:rPr>
+          <w:b/>
+          <w:bCs/>
+        </w:rPr>
+        <w:t>H2: Patron</w:t>
+      </w:r>
+      <w:r>
+        <w:rPr>
+          <w:b/>
+          <w:bCs/>
+        </w:rPr>
+        <w:t>’</w:t>
+      </w:r>
+      <w:r>
+        <w:rPr>
+          <w:b/>
+          <w:bCs/>
+        </w:rPr>
+        <w:t>s incurFine method might be getting called with the wrong value</w:t>
+      </w:r>
+      <w:r>
+        <w:rPr>
+          <w:b/>
+          <w:bCs/>
+        </w:rPr>
+        <w:t>.</w:t>
       </w:r>
     </w:p>
     <w:p/>
@@ -816,243 +1166,34 @@
         <w:t>T</w:t>
       </w:r>
       <w:r>
-        <w:t>0</w:t>
-      </w:r>
-      <w:r>
-        <w:t xml:space="preserve"> – </w:t>
-      </w:r>
-      <w:r>
-        <w:t xml:space="preserve">Do a </w:t>
-      </w:r>
-      <w:r>
-        <w:t xml:space="preserve">static review of the </w:t>
-      </w:r>
-      <w:proofErr w:type="spellStart"/>
-      <w:r>
-        <w:t>PayfineUI</w:t>
-      </w:r>
-      <w:proofErr w:type="spellEnd"/>
-      <w:r>
-        <w:t xml:space="preserve"> to look for errors. </w:t>
-      </w:r>
-    </w:p>
-    <w:p/>
-    <w:p>
-      <w:r>
-        <w:t xml:space="preserve">R0 </w:t>
-      </w:r>
-      <w:r>
-        <w:t>–</w:t>
-      </w:r>
-      <w:r>
-        <w:t xml:space="preserve"> </w:t>
+        <w:t>2</w:t>
+      </w:r>
+      <w:r>
+        <w:t>: Find where incurFine is being called and check what value is being passed by setting a break point.</w:t>
+      </w:r>
+    </w:p>
+    <w:p/>
+    <w:p>
+      <w:r>
+        <w:t>R</w:t>
+      </w:r>
+      <w:r>
+        <w:t>2</w:t>
+      </w:r>
+      <w:r>
+        <w:t xml:space="preserve">: </w:t>
       </w:r>
       <w:r>
         <w:t xml:space="preserve">FALSE: </w:t>
       </w:r>
       <w:r>
-        <w:t xml:space="preserve">Did not see anything at all related to displaying the fine or calculating it – moving on. </w:t>
-      </w:r>
-    </w:p>
-    <w:p>
-      <w:pPr>
-        <w:rPr>
-          <w:rStyle w:val="Strong"/>
-          <w:rFonts w:ascii="Source Sans Pro" w:hAnsi="Source Sans Pro"/>
-          <w:b w:val="0"/>
-          <w:bCs w:val="0"/>
-          <w:color w:val="000000"/>
-        </w:rPr>
-      </w:pPr>
-    </w:p>
-    <w:p/>
-    <w:p>
-      <w:r>
-        <w:t xml:space="preserve">H1: </w:t>
-      </w:r>
-      <w:r>
-        <w:t>Main method displaying wrong</w:t>
-      </w:r>
-      <w:r>
-        <w:t xml:space="preserve"> when </w:t>
-      </w:r>
-      <w:proofErr w:type="spellStart"/>
-      <w:r>
-        <w:t>PayFine</w:t>
-      </w:r>
-      <w:proofErr w:type="spellEnd"/>
-      <w:r>
-        <w:t xml:space="preserve"> is chosen</w:t>
-      </w:r>
-    </w:p>
-    <w:p/>
-    <w:p>
-      <w:r>
-        <w:t>T0:</w:t>
-      </w:r>
-      <w:r>
-        <w:t xml:space="preserve"> Static review of MAIN.java to see what it might be displaying when </w:t>
-      </w:r>
-      <w:proofErr w:type="spellStart"/>
-      <w:r>
-        <w:t>PayFine</w:t>
-      </w:r>
-      <w:proofErr w:type="spellEnd"/>
-      <w:r>
-        <w:t xml:space="preserve"> is called. </w:t>
-      </w:r>
-    </w:p>
-    <w:p/>
-    <w:p>
-      <w:r>
-        <w:t>R0:</w:t>
-      </w:r>
-      <w:r>
-        <w:t xml:space="preserve"> </w:t>
-      </w:r>
-      <w:r>
-        <w:t xml:space="preserve">FALSE: </w:t>
-      </w:r>
-      <w:r>
-        <w:t xml:space="preserve">Main.java calls </w:t>
-      </w:r>
-      <w:proofErr w:type="spellStart"/>
-      <w:r>
-        <w:t>PayFineUI</w:t>
-      </w:r>
-      <w:proofErr w:type="spellEnd"/>
-      <w:r>
-        <w:t xml:space="preserve">, then </w:t>
-      </w:r>
-      <w:proofErr w:type="spellStart"/>
-      <w:r>
-        <w:t>PayFineUI</w:t>
-      </w:r>
-      <w:proofErr w:type="spellEnd"/>
-      <w:r>
-        <w:t xml:space="preserve"> calls </w:t>
-      </w:r>
-      <w:proofErr w:type="spellStart"/>
-      <w:r>
-        <w:t>PayFineControl.cardswiped</w:t>
-      </w:r>
-      <w:proofErr w:type="spellEnd"/>
-      <w:r>
-        <w:t xml:space="preserve">(): This method gets patron </w:t>
-      </w:r>
-      <w:proofErr w:type="gramStart"/>
-      <w:r>
-        <w:t>id, and</w:t>
-      </w:r>
-      <w:proofErr w:type="gramEnd"/>
-      <w:r>
-        <w:t xml:space="preserve"> tells the UI to display the patron object. Investigated the Patron code: Can see that </w:t>
-      </w:r>
-      <w:r>
-        <w:t>Patron’s</w:t>
-      </w:r>
-      <w:r>
-        <w:t xml:space="preserve"> </w:t>
-      </w:r>
-      <w:proofErr w:type="spellStart"/>
-      <w:r>
-        <w:t>toString</w:t>
-      </w:r>
-      <w:proofErr w:type="spellEnd"/>
-      <w:r>
-        <w:t xml:space="preserve"> method is not doing anything </w:t>
-      </w:r>
-      <w:r>
-        <w:t>other than</w:t>
-      </w:r>
-      <w:r>
-        <w:t xml:space="preserve"> getting the fines owed, so issue exists before the </w:t>
-      </w:r>
-      <w:proofErr w:type="spellStart"/>
-      <w:r>
-        <w:t>PayFine</w:t>
-      </w:r>
-      <w:proofErr w:type="spellEnd"/>
-      <w:r>
-        <w:t xml:space="preserve"> process – it is nothing to do with </w:t>
-      </w:r>
-      <w:proofErr w:type="spellStart"/>
-      <w:r>
-        <w:t>payFine</w:t>
-      </w:r>
-      <w:proofErr w:type="spellEnd"/>
-      <w:r>
-        <w:t>.</w:t>
-      </w:r>
-      <w:r>
-        <w:t xml:space="preserve"> </w:t>
-      </w:r>
-    </w:p>
-    <w:p/>
-    <w:p/>
-    <w:p>
-      <w:r>
-        <w:t xml:space="preserve">H2: Patrons </w:t>
-      </w:r>
-      <w:proofErr w:type="spellStart"/>
-      <w:r>
-        <w:t>incurFine</w:t>
-      </w:r>
-      <w:proofErr w:type="spellEnd"/>
-      <w:r>
-        <w:t xml:space="preserve"> method might be getting called with the wrong value</w:t>
-      </w:r>
-    </w:p>
-    <w:p/>
-    <w:p>
-      <w:r>
-        <w:t xml:space="preserve">T0: Find where </w:t>
-      </w:r>
-      <w:proofErr w:type="spellStart"/>
-      <w:r>
-        <w:t>incurFine</w:t>
-      </w:r>
-      <w:proofErr w:type="spellEnd"/>
-      <w:r>
-        <w:t xml:space="preserve"> is being called and check what value is being passed by setting a break point.</w:t>
-      </w:r>
-    </w:p>
-    <w:p/>
-    <w:p>
-      <w:r>
-        <w:t xml:space="preserve">R0: </w:t>
-      </w:r>
-      <w:r>
-        <w:t xml:space="preserve">FALSE: </w:t>
-      </w:r>
-      <w:proofErr w:type="spellStart"/>
-      <w:r>
-        <w:t>incurFine</w:t>
-      </w:r>
-      <w:proofErr w:type="spellEnd"/>
-      <w:r>
-        <w:t xml:space="preserve"> gets called by Library during </w:t>
-      </w:r>
-      <w:proofErr w:type="spellStart"/>
-      <w:r>
-        <w:t>dischargeLoan</w:t>
-      </w:r>
-      <w:proofErr w:type="spellEnd"/>
-      <w:r>
-        <w:t xml:space="preserve"> using </w:t>
-      </w:r>
-      <w:proofErr w:type="spellStart"/>
-      <w:r>
-        <w:t>currentLoan.getFines</w:t>
-      </w:r>
-      <w:proofErr w:type="spellEnd"/>
-      <w:r>
-        <w:t xml:space="preserve"> as an input. </w:t>
+        <w:t xml:space="preserve">incurFine gets called by Library during dischargeLoan using currentLoan.getFines as an input. </w:t>
       </w:r>
       <w:r>
         <w:t>Breakpoint was set and found that the variable is being set correctly here:</w:t>
       </w:r>
     </w:p>
+    <w:p/>
     <w:p>
       <w:r>
         <w:rPr>
@@ -1076,7 +1217,7 @@
                     </pic:cNvPicPr>
                   </pic:nvPicPr>
                   <pic:blipFill>
-                    <a:blip r:embed="rId10">
+                    <a:blip r:embed="rId11">
                       <a:extLst>
                         <a:ext uri="{28A0092B-C50C-407E-A947-70E740481C1C}">
                           <a14:useLocalDpi xmlns:a14="http://schemas.microsoft.com/office/drawing/2010/main" val="0"/>
@@ -1110,32 +1251,65 @@
     </w:p>
     <w:p/>
     <w:p/>
-    <w:p>
-      <w:r>
+    <w:p/>
+    <w:p>
+      <w:pPr>
+        <w:rPr>
+          <w:color w:val="00B0F0"/>
+        </w:rPr>
+      </w:pPr>
+      <w:r>
+        <w:rPr>
+          <w:b/>
+          <w:bCs/>
+        </w:rPr>
         <w:t>H</w:t>
       </w:r>
       <w:r>
+        <w:rPr>
+          <w:b/>
+          <w:bCs/>
+        </w:rPr>
         <w:t>3</w:t>
       </w:r>
       <w:r>
-        <w:t xml:space="preserve">: Patron’s </w:t>
-      </w:r>
-      <w:proofErr w:type="spellStart"/>
-      <w:r>
-        <w:t>incurFine</w:t>
-      </w:r>
-      <w:proofErr w:type="spellEnd"/>
-      <w:r>
-        <w:t xml:space="preserve"> method might be </w:t>
-      </w:r>
-      <w:r>
-        <w:t xml:space="preserve">getting called more than once. </w:t>
-      </w:r>
-    </w:p>
-    <w:p/>
-    <w:p>
-      <w:r>
-        <w:t>T2: Scan the code base for</w:t>
+        <w:rPr>
+          <w:b/>
+          <w:bCs/>
+        </w:rPr>
+        <w:t xml:space="preserve"> -</w:t>
+      </w:r>
+      <w:r>
+        <w:rPr>
+          <w:b/>
+          <w:bCs/>
+        </w:rPr>
+        <w:t xml:space="preserve"> Patron’s incurFine method might be </w:t>
+      </w:r>
+      <w:r>
+        <w:rPr>
+          <w:b/>
+          <w:bCs/>
+        </w:rPr>
+        <w:t>getting called more than once</w:t>
+      </w:r>
+      <w:r>
+        <w:rPr>
+          <w:color w:val="00B0F0"/>
+        </w:rPr>
+        <w:t xml:space="preserve">. </w:t>
+      </w:r>
+    </w:p>
+    <w:p/>
+    <w:p>
+      <w:r>
+        <w:t>T2</w:t>
+      </w:r>
+      <w:r>
+        <w:t xml:space="preserve"> - </w:t>
+      </w:r>
+      <w:r>
+        <w:t>Scan the code base for</w:t>
       </w:r>
       <w:r>
         <w:t xml:space="preserve"> other</w:t>
@@ -1147,15 +1321,7 @@
         <w:t>s</w:t>
       </w:r>
       <w:r>
-        <w:t xml:space="preserve"> of </w:t>
-      </w:r>
-      <w:proofErr w:type="spellStart"/>
-      <w:r>
-        <w:t>incurFine</w:t>
-      </w:r>
-      <w:proofErr w:type="spellEnd"/>
-      <w:r>
-        <w:t xml:space="preserve"> method.</w:t>
+        <w:t xml:space="preserve"> of incurFine method.</w:t>
       </w:r>
       <w:r>
         <w:t xml:space="preserve"> Set a breakpoint on </w:t>
@@ -1170,18 +1336,17 @@
     <w:p/>
     <w:p>
       <w:r>
-        <w:t xml:space="preserve">R2: </w:t>
+        <w:lastRenderedPageBreak/>
+        <w:t>R2</w:t>
+      </w:r>
+      <w:r>
+        <w:t xml:space="preserve"> - </w:t>
       </w:r>
       <w:r>
         <w:t xml:space="preserve">TRUE: Found </w:t>
       </w:r>
-      <w:proofErr w:type="spellStart"/>
-      <w:r>
-        <w:t>incurFine</w:t>
-      </w:r>
-      <w:proofErr w:type="spellEnd"/>
-      <w:r>
-        <w:t xml:space="preserve"> </w:t>
+      <w:r>
+        <w:t xml:space="preserve">incurFine </w:t>
       </w:r>
       <w:r>
         <w:t>is getting</w:t>
@@ -1189,29 +1354,17 @@
       <w:r>
         <w:t xml:space="preserve"> called by </w:t>
       </w:r>
-      <w:proofErr w:type="spellStart"/>
       <w:r>
         <w:t>ReturnItemControl</w:t>
       </w:r>
-      <w:proofErr w:type="spellEnd"/>
       <w:r>
         <w:t xml:space="preserve"> during </w:t>
       </w:r>
-      <w:proofErr w:type="spellStart"/>
-      <w:r>
-        <w:t>it’s</w:t>
-      </w:r>
-      <w:proofErr w:type="spellEnd"/>
-      <w:r>
-        <w:t xml:space="preserve"> </w:t>
-      </w:r>
-      <w:proofErr w:type="spellStart"/>
-      <w:r>
-        <w:t>dischargeLoan</w:t>
-      </w:r>
-      <w:proofErr w:type="spellEnd"/>
-      <w:r>
-        <w:t xml:space="preserve"> </w:t>
+      <w:r>
+        <w:t xml:space="preserve">it’s </w:t>
+      </w:r>
+      <w:r>
+        <w:t xml:space="preserve">dischargeLoan </w:t>
       </w:r>
       <w:r>
         <w:t xml:space="preserve">method </w:t>
@@ -1219,43 +1372,14 @@
       <w:r>
         <w:t xml:space="preserve">using </w:t>
       </w:r>
-      <w:proofErr w:type="spellStart"/>
-      <w:r>
-        <w:t>its</w:t>
-      </w:r>
-      <w:proofErr w:type="spellEnd"/>
-      <w:r>
-        <w:t xml:space="preserve"> “</w:t>
-      </w:r>
-      <w:proofErr w:type="spellStart"/>
-      <w:r>
-        <w:t>totalFines</w:t>
-      </w:r>
-      <w:proofErr w:type="spellEnd"/>
-      <w:r>
-        <w:t>” variable</w:t>
+      <w:r>
+        <w:t>its “totalFines” variable</w:t>
       </w:r>
       <w:r>
         <w:t xml:space="preserve"> as an input. </w:t>
       </w:r>
       <w:r>
-        <w:t xml:space="preserve">By setting a break point we can see that </w:t>
-      </w:r>
-      <w:proofErr w:type="spellStart"/>
-      <w:r>
-        <w:t>incurFine</w:t>
-      </w:r>
-      <w:proofErr w:type="spellEnd"/>
-      <w:r>
-        <w:t xml:space="preserve"> is being called with 1.0. </w:t>
-      </w:r>
-      <w:proofErr w:type="gramStart"/>
-      <w:r>
-        <w:t>So</w:t>
-      </w:r>
-      <w:proofErr w:type="gramEnd"/>
-      <w:r>
-        <w:t xml:space="preserve"> we have accounted for $2 out of the $3 </w:t>
+        <w:t xml:space="preserve">By setting a break point we can see that incurFine is being called with 1.0. So we have accounted for $2 out of the $3 </w:t>
       </w:r>
     </w:p>
     <w:p/>
@@ -1282,7 +1406,7 @@
                     </pic:cNvPicPr>
                   </pic:nvPicPr>
                   <pic:blipFill>
-                    <a:blip r:embed="rId11">
+                    <a:blip r:embed="rId12">
                       <a:extLst>
                         <a:ext uri="{28A0092B-C50C-407E-A947-70E740481C1C}">
                           <a14:useLocalDpi xmlns:a14="http://schemas.microsoft.com/office/drawing/2010/main" val="0"/>
@@ -1318,132 +1442,94 @@
     <w:p/>
     <w:p/>
     <w:p>
-      <w:r>
+      <w:pPr>
+        <w:rPr>
+          <w:b/>
+          <w:bCs/>
+        </w:rPr>
+      </w:pPr>
+      <w:r>
+        <w:rPr>
+          <w:b/>
+          <w:bCs/>
+        </w:rPr>
         <w:t>H</w:t>
       </w:r>
       <w:r>
+        <w:rPr>
+          <w:b/>
+          <w:bCs/>
+        </w:rPr>
         <w:t>4</w:t>
       </w:r>
       <w:r>
-        <w:t>:</w:t>
-      </w:r>
-      <w:r>
-        <w:t xml:space="preserve"> Another method is adding an extra dollar somehow. </w:t>
-      </w:r>
-    </w:p>
-    <w:p/>
-    <w:p>
-      <w:r>
-        <w:t xml:space="preserve">T4: Set break points to get the patrons fine amount after both </w:t>
-      </w:r>
-      <w:proofErr w:type="spellStart"/>
-      <w:r>
-        <w:t>incurFine</w:t>
-      </w:r>
-      <w:proofErr w:type="spellEnd"/>
-      <w:r>
-        <w:t xml:space="preserve"> methods and after </w:t>
-      </w:r>
-      <w:proofErr w:type="spellStart"/>
-      <w:proofErr w:type="gramStart"/>
-      <w:r>
-        <w:t>library.dischargeLoan</w:t>
-      </w:r>
-      <w:proofErr w:type="spellEnd"/>
-      <w:proofErr w:type="gramEnd"/>
-      <w:r>
-        <w:t xml:space="preserve"> is complete.</w:t>
-      </w:r>
-    </w:p>
-    <w:p/>
-    <w:p>
-      <w:r>
-        <w:t xml:space="preserve">R4: TRUE: </w:t>
-      </w:r>
-      <w:r>
-        <w:t xml:space="preserve"> After </w:t>
-      </w:r>
-      <w:proofErr w:type="spellStart"/>
-      <w:proofErr w:type="gramStart"/>
-      <w:r>
-        <w:t>patron.incurFine</w:t>
-      </w:r>
-      <w:proofErr w:type="spellEnd"/>
-      <w:proofErr w:type="gramEnd"/>
-      <w:r>
-        <w:t xml:space="preserve"> is called within </w:t>
-      </w:r>
-      <w:proofErr w:type="spellStart"/>
-      <w:r>
-        <w:t>ReturnItemControl.dischargeLoan</w:t>
-      </w:r>
-      <w:proofErr w:type="spellEnd"/>
-      <w:r>
-        <w:t xml:space="preserve">, the patrons late fees are $1.00. After </w:t>
-      </w:r>
-      <w:proofErr w:type="spellStart"/>
-      <w:r>
-        <w:t>incurFine</w:t>
-      </w:r>
-      <w:proofErr w:type="spellEnd"/>
-      <w:r>
-        <w:t xml:space="preserve"> is called again within </w:t>
-      </w:r>
-      <w:proofErr w:type="spellStart"/>
-      <w:r>
-        <w:t>Library.dischargeLoan</w:t>
-      </w:r>
-      <w:proofErr w:type="spellEnd"/>
-      <w:r>
-        <w:t xml:space="preserve">, the late fee is $2.00. After </w:t>
-      </w:r>
-      <w:proofErr w:type="spellStart"/>
-      <w:r>
-        <w:t>Loan.discharge</w:t>
-      </w:r>
-      <w:proofErr w:type="spellEnd"/>
-      <w:r>
-        <w:t xml:space="preserve"> is called, the late fee increases to $3.00. </w:t>
-      </w:r>
-      <w:proofErr w:type="gramStart"/>
-      <w:r>
-        <w:t>Therefore</w:t>
-      </w:r>
-      <w:proofErr w:type="gramEnd"/>
-      <w:r>
-        <w:t xml:space="preserve"> another issue must exist somewhere during </w:t>
-      </w:r>
-      <w:proofErr w:type="spellStart"/>
-      <w:r>
-        <w:t>Loan.discharge</w:t>
-      </w:r>
-      <w:proofErr w:type="spellEnd"/>
-      <w:r>
-        <w:t>.</w:t>
-      </w:r>
-    </w:p>
-    <w:p/>
-    <w:p>
-      <w:r>
-        <w:t xml:space="preserve">After the first </w:t>
-      </w:r>
-      <w:proofErr w:type="spellStart"/>
-      <w:proofErr w:type="gramStart"/>
-      <w:r>
-        <w:t>patron.incurFine</w:t>
-      </w:r>
-      <w:proofErr w:type="spellEnd"/>
-      <w:proofErr w:type="gramEnd"/>
-      <w:r>
-        <w:t xml:space="preserve"> is called:</w:t>
-      </w:r>
-    </w:p>
+        <w:rPr>
+          <w:b/>
+          <w:bCs/>
+        </w:rPr>
+        <w:t xml:space="preserve"> -</w:t>
+      </w:r>
+      <w:r>
+        <w:rPr>
+          <w:b/>
+          <w:bCs/>
+        </w:rPr>
+        <w:t xml:space="preserve"> Another method is adding an extra </w:t>
+      </w:r>
+      <w:r>
+        <w:rPr>
+          <w:b/>
+          <w:bCs/>
+        </w:rPr>
+        <w:t>fine</w:t>
+      </w:r>
+      <w:r>
+        <w:rPr>
+          <w:b/>
+          <w:bCs/>
+        </w:rPr>
+        <w:t xml:space="preserve"> somehow. </w:t>
+      </w:r>
+    </w:p>
+    <w:p/>
+    <w:p>
+      <w:r>
+        <w:t>T4</w:t>
+      </w:r>
+      <w:r>
+        <w:t xml:space="preserve"> -</w:t>
+      </w:r>
+      <w:r>
+        <w:t xml:space="preserve"> Set break points to get the patrons fine amount after both incurFine methods and after library.dischargeLoan is complete.</w:t>
+      </w:r>
+    </w:p>
+    <w:p/>
+    <w:p>
+      <w:r>
+        <w:t>R4</w:t>
+      </w:r>
+      <w:r>
+        <w:t xml:space="preserve"> -</w:t>
+      </w:r>
+      <w:r>
+        <w:t xml:space="preserve"> TRUE: </w:t>
+      </w:r>
+      <w:r>
+        <w:t xml:space="preserve"> After patron.incurFine is called within ReturnItemControl.dischargeLoan, the patrons late fees are $1.00. After incurFine is called again within Library.dischargeLoan, the late fee is $2.00. After Loan.discharge is called, the late fee increases to $3.00. Therefore another issue must exist somewhere during Loan.discharge.</w:t>
+      </w:r>
+    </w:p>
+    <w:p/>
+    <w:p>
+      <w:r>
+        <w:t>After the first patron.incurFine is called:</w:t>
+      </w:r>
+    </w:p>
+    <w:p/>
     <w:p>
       <w:r>
         <w:rPr>
           <w:noProof/>
         </w:rPr>
-        <w:lastRenderedPageBreak/>
         <w:drawing>
           <wp:inline distT="0" distB="0" distL="0" distR="0" wp14:anchorId="3F152E69" wp14:editId="4FF1F328">
             <wp:extent cx="4457700" cy="2492159"/>
@@ -1462,7 +1548,7 @@
                     </pic:cNvPicPr>
                   </pic:nvPicPr>
                   <pic:blipFill>
-                    <a:blip r:embed="rId12">
+                    <a:blip r:embed="rId13">
                       <a:extLst>
                         <a:ext uri="{28A0092B-C50C-407E-A947-70E740481C1C}">
                           <a14:useLocalDpi xmlns:a14="http://schemas.microsoft.com/office/drawing/2010/main" val="0"/>
@@ -1503,19 +1589,10 @@
         <w:t xml:space="preserve"> </w:t>
       </w:r>
     </w:p>
-    <w:p>
-      <w:r>
-        <w:t xml:space="preserve">After the second </w:t>
-      </w:r>
-      <w:proofErr w:type="spellStart"/>
-      <w:proofErr w:type="gramStart"/>
-      <w:r>
-        <w:t>patron.incurFines</w:t>
-      </w:r>
-      <w:proofErr w:type="spellEnd"/>
-      <w:proofErr w:type="gramEnd"/>
-      <w:r>
-        <w:t xml:space="preserve"> is called:</w:t>
+    <w:p/>
+    <w:p>
+      <w:r>
+        <w:t>After the second patron.incurFine is called:</w:t>
       </w:r>
     </w:p>
     <w:p/>
@@ -1542,7 +1619,7 @@
                     </pic:cNvPicPr>
                   </pic:nvPicPr>
                   <pic:blipFill>
-                    <a:blip r:embed="rId13">
+                    <a:blip r:embed="rId14">
                       <a:extLst>
                         <a:ext uri="{28A0092B-C50C-407E-A947-70E740481C1C}">
                           <a14:useLocalDpi xmlns:a14="http://schemas.microsoft.com/office/drawing/2010/main" val="0"/>
@@ -1577,17 +1654,7 @@
     <w:p/>
     <w:p>
       <w:r>
-        <w:t xml:space="preserve">After </w:t>
-      </w:r>
-      <w:proofErr w:type="spellStart"/>
-      <w:proofErr w:type="gramStart"/>
-      <w:r>
-        <w:t>loan.discharge</w:t>
-      </w:r>
-      <w:proofErr w:type="spellEnd"/>
-      <w:proofErr w:type="gramEnd"/>
-      <w:r>
-        <w:t xml:space="preserve"> is complete:</w:t>
+        <w:t>After loan.discharge is complete:</w:t>
       </w:r>
     </w:p>
     <w:p/>
@@ -1596,7 +1663,6 @@
         <w:rPr>
           <w:noProof/>
         </w:rPr>
-        <w:lastRenderedPageBreak/>
         <w:drawing>
           <wp:inline distT="0" distB="0" distL="0" distR="0" wp14:anchorId="468A09BD" wp14:editId="77BF6C74">
             <wp:extent cx="4810125" cy="3513552"/>
@@ -1615,7 +1681,7 @@
                     </pic:cNvPicPr>
                   </pic:nvPicPr>
                   <pic:blipFill>
-                    <a:blip r:embed="rId14">
+                    <a:blip r:embed="rId15">
                       <a:extLst>
                         <a:ext uri="{28A0092B-C50C-407E-A947-70E740481C1C}">
                           <a14:useLocalDpi xmlns:a14="http://schemas.microsoft.com/office/drawing/2010/main" val="0"/>
@@ -1669,340 +1735,280 @@
           <w:color w:val="000000"/>
         </w:rPr>
       </w:pPr>
-      <w:r>
-        <w:rPr>
-          <w:rStyle w:val="Strong"/>
-          <w:rFonts w:ascii="Source Sans Pro" w:hAnsi="Source Sans Pro"/>
-          <w:b w:val="0"/>
-          <w:bCs w:val="0"/>
-          <w:color w:val="000000"/>
-        </w:rPr>
-        <w:t xml:space="preserve">H5: Another issue is occurring during </w:t>
-      </w:r>
-      <w:proofErr w:type="spellStart"/>
-      <w:r>
-        <w:rPr>
-          <w:rStyle w:val="Strong"/>
-          <w:rFonts w:ascii="Source Sans Pro" w:hAnsi="Source Sans Pro"/>
-          <w:b w:val="0"/>
-          <w:bCs w:val="0"/>
-          <w:color w:val="000000"/>
-        </w:rPr>
-        <w:t>Loan.discharge</w:t>
-      </w:r>
-      <w:proofErr w:type="spellEnd"/>
-      <w:r>
-        <w:rPr>
-          <w:rStyle w:val="Strong"/>
-          <w:rFonts w:ascii="Source Sans Pro" w:hAnsi="Source Sans Pro"/>
-          <w:b w:val="0"/>
-          <w:bCs w:val="0"/>
-          <w:color w:val="000000"/>
-        </w:rPr>
-        <w:t>(), adding to the fine amount</w:t>
-      </w:r>
-    </w:p>
-    <w:p>
-      <w:pPr>
-        <w:rPr>
-          <w:rStyle w:val="Strong"/>
-          <w:rFonts w:ascii="Source Sans Pro" w:hAnsi="Source Sans Pro"/>
-          <w:b w:val="0"/>
-          <w:bCs w:val="0"/>
-          <w:color w:val="000000"/>
-        </w:rPr>
-      </w:pPr>
-    </w:p>
-    <w:p>
-      <w:pPr>
-        <w:rPr>
-          <w:rStyle w:val="Strong"/>
-          <w:rFonts w:ascii="Source Sans Pro" w:hAnsi="Source Sans Pro"/>
-          <w:b w:val="0"/>
-          <w:bCs w:val="0"/>
-          <w:color w:val="000000"/>
-        </w:rPr>
-      </w:pPr>
-      <w:r>
-        <w:rPr>
-          <w:rStyle w:val="Strong"/>
-          <w:rFonts w:ascii="Source Sans Pro" w:hAnsi="Source Sans Pro"/>
-          <w:b w:val="0"/>
-          <w:bCs w:val="0"/>
-          <w:color w:val="000000"/>
-        </w:rPr>
-        <w:t xml:space="preserve">T5: Review the </w:t>
-      </w:r>
-      <w:proofErr w:type="spellStart"/>
-      <w:r>
-        <w:rPr>
-          <w:rStyle w:val="Strong"/>
-          <w:rFonts w:ascii="Source Sans Pro" w:hAnsi="Source Sans Pro"/>
-          <w:b w:val="0"/>
-          <w:bCs w:val="0"/>
-          <w:color w:val="000000"/>
-        </w:rPr>
-        <w:t>Loan.discharge</w:t>
-      </w:r>
-      <w:proofErr w:type="spellEnd"/>
-      <w:r>
-        <w:rPr>
-          <w:rStyle w:val="Strong"/>
-          <w:rFonts w:ascii="Source Sans Pro" w:hAnsi="Source Sans Pro"/>
-          <w:b w:val="0"/>
-          <w:bCs w:val="0"/>
-          <w:color w:val="000000"/>
-        </w:rPr>
-        <w:t xml:space="preserve"> method to see where it is adding to the fee. </w:t>
-      </w:r>
-    </w:p>
-    <w:p>
-      <w:pPr>
-        <w:rPr>
-          <w:rStyle w:val="Strong"/>
-          <w:rFonts w:ascii="Source Sans Pro" w:hAnsi="Source Sans Pro"/>
-          <w:b w:val="0"/>
-          <w:bCs w:val="0"/>
-          <w:color w:val="000000"/>
-        </w:rPr>
-      </w:pPr>
-    </w:p>
-    <w:p>
-      <w:pPr>
-        <w:rPr>
-          <w:rStyle w:val="Strong"/>
-          <w:rFonts w:ascii="Source Sans Pro" w:hAnsi="Source Sans Pro"/>
-          <w:b w:val="0"/>
-          <w:bCs w:val="0"/>
-          <w:color w:val="000000"/>
-        </w:rPr>
-      </w:pPr>
-      <w:r>
-        <w:rPr>
-          <w:rStyle w:val="Strong"/>
-          <w:rFonts w:ascii="Source Sans Pro" w:hAnsi="Source Sans Pro"/>
-          <w:b w:val="0"/>
-          <w:bCs w:val="0"/>
-          <w:color w:val="000000"/>
-        </w:rPr>
-        <w:t xml:space="preserve">R5: FALSE: </w:t>
-      </w:r>
-      <w:proofErr w:type="spellStart"/>
-      <w:r>
-        <w:rPr>
-          <w:rStyle w:val="Strong"/>
-          <w:rFonts w:ascii="Source Sans Pro" w:hAnsi="Source Sans Pro"/>
-          <w:b w:val="0"/>
-          <w:bCs w:val="0"/>
-          <w:color w:val="000000"/>
-        </w:rPr>
-        <w:t>Loan.discharge</w:t>
-      </w:r>
-      <w:proofErr w:type="spellEnd"/>
-      <w:r>
-        <w:rPr>
-          <w:rStyle w:val="Strong"/>
-          <w:rFonts w:ascii="Source Sans Pro" w:hAnsi="Source Sans Pro"/>
-          <w:b w:val="0"/>
-          <w:bCs w:val="0"/>
-          <w:color w:val="000000"/>
-        </w:rPr>
-        <w:t xml:space="preserve"> is not adding any money directly. There are some methods it is calling from other classes which need to be investigated. </w:t>
-      </w:r>
-    </w:p>
-    <w:p>
-      <w:pPr>
-        <w:rPr>
-          <w:rStyle w:val="Strong"/>
-          <w:rFonts w:ascii="Source Sans Pro" w:hAnsi="Source Sans Pro"/>
-          <w:b w:val="0"/>
-          <w:bCs w:val="0"/>
-          <w:color w:val="000000"/>
-        </w:rPr>
-      </w:pPr>
-    </w:p>
-    <w:p>
-      <w:pPr>
-        <w:rPr>
-          <w:rStyle w:val="Strong"/>
-          <w:rFonts w:ascii="Source Sans Pro" w:hAnsi="Source Sans Pro"/>
-          <w:b w:val="0"/>
-          <w:bCs w:val="0"/>
-          <w:color w:val="000000"/>
-        </w:rPr>
-      </w:pPr>
-    </w:p>
-    <w:p>
-      <w:pPr>
-        <w:rPr>
-          <w:rStyle w:val="Strong"/>
-          <w:rFonts w:ascii="Source Sans Pro" w:hAnsi="Source Sans Pro"/>
-          <w:b w:val="0"/>
-          <w:bCs w:val="0"/>
-          <w:color w:val="000000"/>
-        </w:rPr>
-      </w:pPr>
-      <w:r>
-        <w:rPr>
-          <w:rStyle w:val="Strong"/>
-          <w:rFonts w:ascii="Source Sans Pro" w:hAnsi="Source Sans Pro"/>
-          <w:b w:val="0"/>
-          <w:bCs w:val="0"/>
-          <w:color w:val="000000"/>
-        </w:rPr>
-        <w:t xml:space="preserve">H6: </w:t>
-      </w:r>
-      <w:proofErr w:type="spellStart"/>
-      <w:r>
-        <w:rPr>
-          <w:rStyle w:val="Strong"/>
-          <w:rFonts w:ascii="Source Sans Pro" w:hAnsi="Source Sans Pro"/>
-          <w:b w:val="0"/>
-          <w:bCs w:val="0"/>
-          <w:color w:val="000000"/>
-        </w:rPr>
-        <w:t>Patron.dischargeLoan</w:t>
-      </w:r>
-      <w:proofErr w:type="spellEnd"/>
-      <w:r>
-        <w:rPr>
-          <w:rStyle w:val="Strong"/>
-          <w:rFonts w:ascii="Source Sans Pro" w:hAnsi="Source Sans Pro"/>
-          <w:b w:val="0"/>
-          <w:bCs w:val="0"/>
-          <w:color w:val="000000"/>
-        </w:rPr>
-        <w:t xml:space="preserve"> is adding to the late fee amount. </w:t>
-      </w:r>
-    </w:p>
-    <w:p>
-      <w:pPr>
-        <w:rPr>
-          <w:rStyle w:val="Strong"/>
-          <w:rFonts w:ascii="Source Sans Pro" w:hAnsi="Source Sans Pro"/>
-          <w:b w:val="0"/>
-          <w:bCs w:val="0"/>
-          <w:color w:val="000000"/>
-        </w:rPr>
-      </w:pPr>
-    </w:p>
-    <w:p>
-      <w:pPr>
-        <w:rPr>
-          <w:rStyle w:val="Strong"/>
-          <w:rFonts w:ascii="Source Sans Pro" w:hAnsi="Source Sans Pro"/>
-          <w:b w:val="0"/>
-          <w:bCs w:val="0"/>
-          <w:color w:val="000000"/>
-        </w:rPr>
-      </w:pPr>
-      <w:r>
-        <w:rPr>
-          <w:rStyle w:val="Strong"/>
-          <w:rFonts w:ascii="Source Sans Pro" w:hAnsi="Source Sans Pro"/>
-          <w:b w:val="0"/>
-          <w:bCs w:val="0"/>
-          <w:color w:val="000000"/>
-        </w:rPr>
-        <w:t xml:space="preserve">T6: Review of </w:t>
-      </w:r>
-      <w:proofErr w:type="spellStart"/>
-      <w:r>
-        <w:rPr>
-          <w:rStyle w:val="Strong"/>
-          <w:rFonts w:ascii="Source Sans Pro" w:hAnsi="Source Sans Pro"/>
-          <w:b w:val="0"/>
-          <w:bCs w:val="0"/>
-          <w:color w:val="000000"/>
-        </w:rPr>
-        <w:t>Patron.dischargeLoan</w:t>
-      </w:r>
-      <w:proofErr w:type="spellEnd"/>
-      <w:r>
-        <w:rPr>
-          <w:rStyle w:val="Strong"/>
-          <w:rFonts w:ascii="Source Sans Pro" w:hAnsi="Source Sans Pro"/>
-          <w:b w:val="0"/>
-          <w:bCs w:val="0"/>
-          <w:color w:val="000000"/>
-        </w:rPr>
-        <w:t xml:space="preserve"> to check what it is doing.  </w:t>
-      </w:r>
-    </w:p>
-    <w:p>
-      <w:pPr>
-        <w:rPr>
-          <w:rStyle w:val="Strong"/>
-          <w:rFonts w:ascii="Source Sans Pro" w:hAnsi="Source Sans Pro"/>
-          <w:b w:val="0"/>
-          <w:bCs w:val="0"/>
-          <w:color w:val="000000"/>
-        </w:rPr>
-      </w:pPr>
-    </w:p>
-    <w:p>
-      <w:pPr>
-        <w:rPr>
-          <w:rStyle w:val="Strong"/>
-          <w:rFonts w:ascii="Source Sans Pro" w:hAnsi="Source Sans Pro"/>
-          <w:b w:val="0"/>
-          <w:bCs w:val="0"/>
-          <w:color w:val="000000"/>
-        </w:rPr>
-      </w:pPr>
-      <w:r>
-        <w:rPr>
-          <w:rStyle w:val="Strong"/>
-          <w:rFonts w:ascii="Source Sans Pro" w:hAnsi="Source Sans Pro"/>
-          <w:b w:val="0"/>
-          <w:bCs w:val="0"/>
-          <w:color w:val="000000"/>
-        </w:rPr>
-        <w:t xml:space="preserve">R6: TRUE – We can see </w:t>
-      </w:r>
-      <w:proofErr w:type="gramStart"/>
-      <w:r>
-        <w:rPr>
-          <w:rStyle w:val="Strong"/>
-          <w:rFonts w:ascii="Source Sans Pro" w:hAnsi="Source Sans Pro"/>
-          <w:b w:val="0"/>
-          <w:bCs w:val="0"/>
-          <w:color w:val="000000"/>
-        </w:rPr>
-        <w:t>that</w:t>
-      </w:r>
-      <w:proofErr w:type="gramEnd"/>
-      <w:r>
-        <w:rPr>
-          <w:rStyle w:val="Strong"/>
-          <w:rFonts w:ascii="Source Sans Pro" w:hAnsi="Source Sans Pro"/>
-          <w:b w:val="0"/>
-          <w:bCs w:val="0"/>
-          <w:color w:val="000000"/>
-        </w:rPr>
-        <w:t xml:space="preserve"> </w:t>
-      </w:r>
-      <w:proofErr w:type="spellStart"/>
-      <w:r>
-        <w:rPr>
-          <w:rStyle w:val="Strong"/>
-          <w:rFonts w:ascii="Source Sans Pro" w:hAnsi="Source Sans Pro"/>
-          <w:b w:val="0"/>
-          <w:bCs w:val="0"/>
-          <w:color w:val="000000"/>
-        </w:rPr>
-        <w:t>Patron.dischargeLoan</w:t>
-      </w:r>
-      <w:proofErr w:type="spellEnd"/>
-      <w:r>
-        <w:rPr>
-          <w:rStyle w:val="Strong"/>
-          <w:rFonts w:ascii="Source Sans Pro" w:hAnsi="Source Sans Pro"/>
-          <w:b w:val="0"/>
-          <w:bCs w:val="0"/>
-          <w:color w:val="000000"/>
-        </w:rPr>
-        <w:t xml:space="preserve"> is </w:t>
+    </w:p>
+    <w:p>
+      <w:pPr>
+        <w:rPr>
+          <w:rStyle w:val="Strong"/>
+          <w:rFonts w:ascii="Source Sans Pro" w:hAnsi="Source Sans Pro"/>
+          <w:color w:val="000000"/>
+        </w:rPr>
+      </w:pPr>
+      <w:r>
+        <w:rPr>
+          <w:rStyle w:val="Strong"/>
+          <w:rFonts w:ascii="Source Sans Pro" w:hAnsi="Source Sans Pro"/>
+          <w:color w:val="000000"/>
+        </w:rPr>
+        <w:t>H5</w:t>
+      </w:r>
+      <w:r>
+        <w:rPr>
+          <w:rStyle w:val="Strong"/>
+          <w:rFonts w:ascii="Source Sans Pro" w:hAnsi="Source Sans Pro"/>
+          <w:color w:val="000000"/>
+        </w:rPr>
+        <w:t xml:space="preserve"> -</w:t>
+      </w:r>
+      <w:r>
+        <w:rPr>
+          <w:rStyle w:val="Strong"/>
+          <w:rFonts w:ascii="Source Sans Pro" w:hAnsi="Source Sans Pro"/>
+          <w:color w:val="000000"/>
+        </w:rPr>
+        <w:t xml:space="preserve"> Another issue is occurring during Loan.discharge(), adding to the fine amount</w:t>
+      </w:r>
+    </w:p>
+    <w:p>
+      <w:pPr>
+        <w:rPr>
+          <w:rStyle w:val="Strong"/>
+          <w:rFonts w:ascii="Source Sans Pro" w:hAnsi="Source Sans Pro"/>
+          <w:b w:val="0"/>
+          <w:bCs w:val="0"/>
+          <w:color w:val="000000"/>
+        </w:rPr>
+      </w:pPr>
+    </w:p>
+    <w:p>
+      <w:pPr>
+        <w:rPr>
+          <w:rStyle w:val="Strong"/>
+          <w:rFonts w:ascii="Source Sans Pro" w:hAnsi="Source Sans Pro"/>
+          <w:b w:val="0"/>
+          <w:bCs w:val="0"/>
+          <w:color w:val="000000"/>
+        </w:rPr>
+      </w:pPr>
+      <w:r>
+        <w:rPr>
+          <w:rStyle w:val="Strong"/>
+          <w:rFonts w:ascii="Source Sans Pro" w:hAnsi="Source Sans Pro"/>
+          <w:b w:val="0"/>
+          <w:bCs w:val="0"/>
+          <w:color w:val="000000"/>
+        </w:rPr>
+        <w:t>T5</w:t>
+      </w:r>
+      <w:r>
+        <w:rPr>
+          <w:rStyle w:val="Strong"/>
+          <w:rFonts w:ascii="Source Sans Pro" w:hAnsi="Source Sans Pro"/>
+          <w:b w:val="0"/>
+          <w:bCs w:val="0"/>
+          <w:color w:val="000000"/>
+        </w:rPr>
+        <w:t xml:space="preserve"> - </w:t>
+      </w:r>
+      <w:r>
+        <w:rPr>
+          <w:rStyle w:val="Strong"/>
+          <w:rFonts w:ascii="Source Sans Pro" w:hAnsi="Source Sans Pro"/>
+          <w:b w:val="0"/>
+          <w:bCs w:val="0"/>
+          <w:color w:val="000000"/>
+        </w:rPr>
+        <w:t xml:space="preserve">Review the Loan.discharge method to see where it is adding to the fee. </w:t>
+      </w:r>
+    </w:p>
+    <w:p>
+      <w:pPr>
+        <w:rPr>
+          <w:rStyle w:val="Strong"/>
+          <w:rFonts w:ascii="Source Sans Pro" w:hAnsi="Source Sans Pro"/>
+          <w:b w:val="0"/>
+          <w:bCs w:val="0"/>
+          <w:color w:val="000000"/>
+        </w:rPr>
+      </w:pPr>
+    </w:p>
+    <w:p>
+      <w:pPr>
+        <w:rPr>
+          <w:rStyle w:val="Strong"/>
+          <w:rFonts w:ascii="Source Sans Pro" w:hAnsi="Source Sans Pro"/>
+          <w:b w:val="0"/>
+          <w:bCs w:val="0"/>
+          <w:color w:val="000000"/>
+        </w:rPr>
+      </w:pPr>
+      <w:r>
+        <w:rPr>
+          <w:rStyle w:val="Strong"/>
+          <w:rFonts w:ascii="Source Sans Pro" w:hAnsi="Source Sans Pro"/>
+          <w:b w:val="0"/>
+          <w:bCs w:val="0"/>
+          <w:color w:val="000000"/>
+        </w:rPr>
+        <w:t>R5</w:t>
+      </w:r>
+      <w:r>
+        <w:rPr>
+          <w:rStyle w:val="Strong"/>
+          <w:rFonts w:ascii="Source Sans Pro" w:hAnsi="Source Sans Pro"/>
+          <w:b w:val="0"/>
+          <w:bCs w:val="0"/>
+          <w:color w:val="000000"/>
+        </w:rPr>
+        <w:t xml:space="preserve"> -</w:t>
+      </w:r>
+      <w:r>
+        <w:rPr>
+          <w:rStyle w:val="Strong"/>
+          <w:rFonts w:ascii="Source Sans Pro" w:hAnsi="Source Sans Pro"/>
+          <w:b w:val="0"/>
+          <w:bCs w:val="0"/>
+          <w:color w:val="000000"/>
+        </w:rPr>
+        <w:t xml:space="preserve"> FALSE: Loan.discharge is not adding any money directly. There are some methods it is calling from other classes which need to be investigated. </w:t>
+      </w:r>
+    </w:p>
+    <w:p>
+      <w:pPr>
+        <w:rPr>
+          <w:rStyle w:val="Strong"/>
+          <w:rFonts w:ascii="Source Sans Pro" w:hAnsi="Source Sans Pro"/>
+          <w:color w:val="000000"/>
+        </w:rPr>
+      </w:pPr>
+      <w:r>
+        <w:rPr>
+          <w:rStyle w:val="Strong"/>
+          <w:rFonts w:ascii="Source Sans Pro" w:hAnsi="Source Sans Pro"/>
+          <w:color w:val="000000"/>
+        </w:rPr>
+        <w:lastRenderedPageBreak/>
+        <w:t>H6</w:t>
+      </w:r>
+      <w:r>
+        <w:rPr>
+          <w:rStyle w:val="Strong"/>
+          <w:rFonts w:ascii="Source Sans Pro" w:hAnsi="Source Sans Pro"/>
+          <w:color w:val="000000"/>
+        </w:rPr>
+        <w:t xml:space="preserve"> -</w:t>
+      </w:r>
+      <w:r>
+        <w:rPr>
+          <w:rStyle w:val="Strong"/>
+          <w:rFonts w:ascii="Source Sans Pro" w:hAnsi="Source Sans Pro"/>
+          <w:color w:val="000000"/>
+        </w:rPr>
+        <w:t xml:space="preserve"> Patron.dischargeLoan is adding to the late fee amount. </w:t>
+      </w:r>
+    </w:p>
+    <w:p>
+      <w:pPr>
+        <w:rPr>
+          <w:rStyle w:val="Strong"/>
+          <w:rFonts w:ascii="Source Sans Pro" w:hAnsi="Source Sans Pro"/>
+          <w:b w:val="0"/>
+          <w:bCs w:val="0"/>
+          <w:color w:val="000000"/>
+        </w:rPr>
+      </w:pPr>
+    </w:p>
+    <w:p>
+      <w:pPr>
+        <w:rPr>
+          <w:rStyle w:val="Strong"/>
+          <w:rFonts w:ascii="Source Sans Pro" w:hAnsi="Source Sans Pro"/>
+          <w:b w:val="0"/>
+          <w:bCs w:val="0"/>
+          <w:color w:val="000000"/>
+        </w:rPr>
+      </w:pPr>
+      <w:r>
+        <w:rPr>
+          <w:rStyle w:val="Strong"/>
+          <w:rFonts w:ascii="Source Sans Pro" w:hAnsi="Source Sans Pro"/>
+          <w:b w:val="0"/>
+          <w:bCs w:val="0"/>
+          <w:color w:val="000000"/>
+        </w:rPr>
+        <w:t>T6</w:t>
+      </w:r>
+      <w:r>
+        <w:rPr>
+          <w:rStyle w:val="Strong"/>
+          <w:rFonts w:ascii="Source Sans Pro" w:hAnsi="Source Sans Pro"/>
+          <w:b w:val="0"/>
+          <w:bCs w:val="0"/>
+          <w:color w:val="000000"/>
+        </w:rPr>
+        <w:t xml:space="preserve"> -</w:t>
+      </w:r>
+      <w:r>
+        <w:rPr>
+          <w:rStyle w:val="Strong"/>
+          <w:rFonts w:ascii="Source Sans Pro" w:hAnsi="Source Sans Pro"/>
+          <w:b w:val="0"/>
+          <w:bCs w:val="0"/>
+          <w:color w:val="000000"/>
+        </w:rPr>
+        <w:t xml:space="preserve"> Review of Patron.dischargeLoan to check what it is doing.  </w:t>
+      </w:r>
+    </w:p>
+    <w:p>
+      <w:pPr>
+        <w:rPr>
+          <w:rStyle w:val="Strong"/>
+          <w:rFonts w:ascii="Source Sans Pro" w:hAnsi="Source Sans Pro"/>
+          <w:b w:val="0"/>
+          <w:bCs w:val="0"/>
+          <w:color w:val="000000"/>
+        </w:rPr>
+      </w:pPr>
+    </w:p>
+    <w:p>
+      <w:pPr>
+        <w:rPr>
+          <w:rStyle w:val="Strong"/>
+          <w:rFonts w:ascii="Source Sans Pro" w:hAnsi="Source Sans Pro"/>
+          <w:b w:val="0"/>
+          <w:bCs w:val="0"/>
+          <w:color w:val="000000"/>
+        </w:rPr>
+      </w:pPr>
+      <w:r>
+        <w:rPr>
+          <w:rStyle w:val="Strong"/>
+          <w:rFonts w:ascii="Source Sans Pro" w:hAnsi="Source Sans Pro"/>
+          <w:b w:val="0"/>
+          <w:bCs w:val="0"/>
+          <w:color w:val="000000"/>
+        </w:rPr>
+        <w:t>R6</w:t>
+      </w:r>
+      <w:r>
+        <w:rPr>
+          <w:rStyle w:val="Strong"/>
+          <w:rFonts w:ascii="Source Sans Pro" w:hAnsi="Source Sans Pro"/>
+          <w:b w:val="0"/>
+          <w:bCs w:val="0"/>
+          <w:color w:val="000000"/>
+        </w:rPr>
+        <w:t xml:space="preserve"> -</w:t>
+      </w:r>
+      <w:r>
+        <w:rPr>
+          <w:rStyle w:val="Strong"/>
+          <w:rFonts w:ascii="Source Sans Pro" w:hAnsi="Source Sans Pro"/>
+          <w:b w:val="0"/>
+          <w:bCs w:val="0"/>
+          <w:color w:val="000000"/>
+        </w:rPr>
+        <w:t xml:space="preserve"> TRUE – We can see that Patron.dischargeLoan is </w:t>
       </w:r>
       <w:r>
         <w:rPr>
@@ -2044,32 +2050,19 @@
           <w:bCs w:val="0"/>
           <w:color w:val="000000"/>
         </w:rPr>
-        <w:t xml:space="preserve">Before </w:t>
-      </w:r>
-      <w:proofErr w:type="spellStart"/>
-      <w:proofErr w:type="gramStart"/>
-      <w:r>
-        <w:rPr>
-          <w:rStyle w:val="Strong"/>
-          <w:rFonts w:ascii="Source Sans Pro" w:hAnsi="Source Sans Pro"/>
-          <w:b w:val="0"/>
-          <w:bCs w:val="0"/>
-          <w:color w:val="000000"/>
-        </w:rPr>
-        <w:t>patron.dischargeLoan</w:t>
-      </w:r>
-      <w:proofErr w:type="spellEnd"/>
-      <w:proofErr w:type="gramEnd"/>
-      <w:r>
-        <w:rPr>
-          <w:rStyle w:val="Strong"/>
-          <w:rFonts w:ascii="Source Sans Pro" w:hAnsi="Source Sans Pro"/>
-          <w:b w:val="0"/>
-          <w:bCs w:val="0"/>
-          <w:color w:val="000000"/>
-        </w:rPr>
-        <w:t xml:space="preserve"> adds to the fines the fine amount is $2:</w:t>
-      </w:r>
+        <w:t>Before patron.dischargeLoan adds to the fines the fine amount is $2:</w:t>
+      </w:r>
+    </w:p>
+    <w:p>
+      <w:pPr>
+        <w:rPr>
+          <w:rStyle w:val="Strong"/>
+          <w:rFonts w:ascii="Source Sans Pro" w:hAnsi="Source Sans Pro"/>
+          <w:b w:val="0"/>
+          <w:bCs w:val="0"/>
+          <w:color w:val="000000"/>
+        </w:rPr>
+      </w:pPr>
     </w:p>
     <w:p>
       <w:pPr>
@@ -2090,7 +2083,6 @@
           <w:noProof/>
           <w:color w:val="000000"/>
         </w:rPr>
-        <w:lastRenderedPageBreak/>
         <w:drawing>
           <wp:inline distT="0" distB="0" distL="0" distR="0" wp14:anchorId="31C714F8" wp14:editId="18CDB0C5">
             <wp:extent cx="4724400" cy="3074526"/>
@@ -2109,7 +2101,7 @@
                     </pic:cNvPicPr>
                   </pic:nvPicPr>
                   <pic:blipFill>
-                    <a:blip r:embed="rId15">
+                    <a:blip r:embed="rId16">
                       <a:extLst>
                         <a:ext uri="{28A0092B-C50C-407E-A947-70E740481C1C}">
                           <a14:useLocalDpi xmlns:a14="http://schemas.microsoft.com/office/drawing/2010/main" val="0"/>
@@ -2181,51 +2173,7 @@
           <w:bCs w:val="0"/>
           <w:color w:val="000000"/>
         </w:rPr>
-        <w:t xml:space="preserve">After </w:t>
-      </w:r>
-      <w:proofErr w:type="spellStart"/>
-      <w:r>
-        <w:rPr>
-          <w:rStyle w:val="Strong"/>
-          <w:rFonts w:ascii="Source Sans Pro" w:hAnsi="Source Sans Pro"/>
-          <w:b w:val="0"/>
-          <w:bCs w:val="0"/>
-          <w:color w:val="000000"/>
-        </w:rPr>
-        <w:t>finesOwing</w:t>
-      </w:r>
-      <w:proofErr w:type="spellEnd"/>
-      <w:r>
-        <w:rPr>
-          <w:rStyle w:val="Strong"/>
-          <w:rFonts w:ascii="Source Sans Pro" w:hAnsi="Source Sans Pro"/>
-          <w:b w:val="0"/>
-          <w:bCs w:val="0"/>
-          <w:color w:val="000000"/>
-        </w:rPr>
-        <w:t xml:space="preserve"> is added to the </w:t>
-      </w:r>
-      <w:proofErr w:type="gramStart"/>
-      <w:r>
-        <w:rPr>
-          <w:rStyle w:val="Strong"/>
-          <w:rFonts w:ascii="Source Sans Pro" w:hAnsi="Source Sans Pro"/>
-          <w:b w:val="0"/>
-          <w:bCs w:val="0"/>
-          <w:color w:val="000000"/>
-        </w:rPr>
-        <w:t>amount</w:t>
-      </w:r>
-      <w:proofErr w:type="gramEnd"/>
-      <w:r>
-        <w:rPr>
-          <w:rStyle w:val="Strong"/>
-          <w:rFonts w:ascii="Source Sans Pro" w:hAnsi="Source Sans Pro"/>
-          <w:b w:val="0"/>
-          <w:bCs w:val="0"/>
-          <w:color w:val="000000"/>
-        </w:rPr>
-        <w:t xml:space="preserve"> of fines is $3:</w:t>
+        <w:t>After finesOwing is added to the amount of fines is $3:</w:t>
       </w:r>
     </w:p>
     <w:p>
@@ -2259,9 +2207,9 @@
           <w:color w:val="000000"/>
         </w:rPr>
         <w:drawing>
-          <wp:inline distT="0" distB="0" distL="0" distR="0" wp14:anchorId="27B8551E" wp14:editId="5F184C44">
-            <wp:extent cx="4638675" cy="3516800"/>
-            <wp:effectExtent l="0" t="0" r="0" b="7620"/>
+          <wp:inline distT="0" distB="0" distL="0" distR="0" wp14:anchorId="27B8551E" wp14:editId="76118536">
+            <wp:extent cx="4524375" cy="3430144"/>
+            <wp:effectExtent l="0" t="0" r="0" b="0"/>
             <wp:docPr id="14" name="Picture 14"/>
             <wp:cNvGraphicFramePr>
               <a:graphicFrameLocks xmlns:a="http://schemas.openxmlformats.org/drawingml/2006/main" noChangeAspect="1"/>
@@ -2276,7 +2224,7 @@
                     </pic:cNvPicPr>
                   </pic:nvPicPr>
                   <pic:blipFill>
-                    <a:blip r:embed="rId16">
+                    <a:blip r:embed="rId17">
                       <a:extLst>
                         <a:ext uri="{28A0092B-C50C-407E-A947-70E740481C1C}">
                           <a14:useLocalDpi xmlns:a14="http://schemas.microsoft.com/office/drawing/2010/main" val="0"/>
@@ -2291,7 +2239,7 @@
                   <pic:spPr bwMode="auto">
                     <a:xfrm>
                       <a:off x="0" y="0"/>
-                      <a:ext cx="4645575" cy="3522031"/>
+                      <a:ext cx="4533798" cy="3437288"/>
                     </a:xfrm>
                     <a:prstGeom prst="rect">
                       <a:avLst/>
@@ -2310,27 +2258,45 @@
     </w:p>
     <w:p>
       <w:pPr>
-        <w:rPr>
-          <w:rStyle w:val="Strong"/>
-          <w:rFonts w:ascii="Source Sans Pro" w:hAnsi="Source Sans Pro"/>
-          <w:b w:val="0"/>
-          <w:bCs w:val="0"/>
-          <w:color w:val="000000"/>
-        </w:rPr>
-      </w:pPr>
-    </w:p>
-    <w:p/>
-    <w:p>
-      <w:r>
+        <w:pStyle w:val="Heading1"/>
+        <w:rPr>
+          <w:b/>
+          <w:bCs/>
+          <w:u w:val="single"/>
+          <w:lang w:val="en-AU"/>
+        </w:rPr>
+      </w:pPr>
+      <w:r>
+        <w:rPr>
+          <w:b/>
+          <w:bCs/>
+          <w:u w:val="single"/>
+          <w:lang w:val="en-AU"/>
+        </w:rPr>
+        <w:lastRenderedPageBreak/>
         <w:t>Conclusion of bug tracing:</w:t>
       </w:r>
     </w:p>
     <w:p/>
     <w:p>
-      <w:r>
+      <w:pPr>
+        <w:rPr>
+          <w:b/>
+          <w:bCs/>
+        </w:rPr>
+      </w:pPr>
+      <w:r>
+        <w:rPr>
+          <w:b/>
+          <w:bCs/>
+        </w:rPr>
         <w:t>There are 2 problems –</w:t>
       </w:r>
       <w:r>
+        <w:rPr>
+          <w:b/>
+          <w:bCs/>
+        </w:rPr>
         <w:t xml:space="preserve"> </w:t>
       </w:r>
     </w:p>
@@ -2342,21 +2308,8 @@
           <w:numId w:val="4"/>
         </w:numPr>
       </w:pPr>
-      <w:proofErr w:type="spellStart"/>
-      <w:r>
-        <w:t>Patron.incurFine</w:t>
-      </w:r>
-      <w:proofErr w:type="spellEnd"/>
-      <w:r>
-        <w:t xml:space="preserve"> is being called twice, by </w:t>
-      </w:r>
-      <w:proofErr w:type="spellStart"/>
-      <w:r>
-        <w:t>ReturnItemControl</w:t>
-      </w:r>
-      <w:proofErr w:type="spellEnd"/>
-      <w:r>
-        <w:t xml:space="preserve"> and Library. </w:t>
+      <w:r>
+        <w:t xml:space="preserve">Patron.incurFine is being called twice, by ReturnItemControl and Library. </w:t>
       </w:r>
     </w:p>
     <w:p>
@@ -2367,16 +2320,34 @@
           <w:numId w:val="4"/>
         </w:numPr>
       </w:pPr>
-      <w:proofErr w:type="spellStart"/>
-      <w:r>
-        <w:t>Patron.dischargeLoan</w:t>
-      </w:r>
-      <w:proofErr w:type="spellEnd"/>
-      <w:r>
-        <w:t xml:space="preserve"> is directly adding to the fine as well. </w:t>
-      </w:r>
-    </w:p>
-    <w:p/>
+      <w:r>
+        <w:t xml:space="preserve">Patron.dischargeLoan is directly adding to the fine as well. </w:t>
+      </w:r>
+    </w:p>
+    <w:p/>
+    <w:p>
+      <w:pPr>
+        <w:rPr>
+          <w:rFonts w:asciiTheme="majorHAnsi" w:eastAsiaTheme="majorEastAsia" w:hAnsiTheme="majorHAnsi" w:cstheme="majorBidi"/>
+          <w:color w:val="2F5496" w:themeColor="accent1" w:themeShade="BF"/>
+          <w:sz w:val="32"/>
+          <w:szCs w:val="32"/>
+          <w:u w:val="single"/>
+          <w:lang w:val="en-AU"/>
+        </w:rPr>
+      </w:pPr>
+      <w:r>
+        <w:rPr>
+          <w:rFonts w:asciiTheme="majorHAnsi" w:eastAsiaTheme="majorEastAsia" w:hAnsiTheme="majorHAnsi" w:cstheme="majorBidi"/>
+          <w:color w:val="2F5496" w:themeColor="accent1" w:themeShade="BF"/>
+          <w:sz w:val="32"/>
+          <w:szCs w:val="32"/>
+          <w:u w:val="single"/>
+          <w:lang w:val="en-AU"/>
+        </w:rPr>
+        <w:t>Resolution</w:t>
+      </w:r>
+    </w:p>
     <w:p>
       <w:pPr>
         <w:rPr>
@@ -2385,14 +2356,48 @@
           <w:color w:val="FF0000"/>
         </w:rPr>
       </w:pPr>
-      <w:r>
+    </w:p>
+    <w:p>
+      <w:pPr>
+        <w:rPr>
+          <w:rStyle w:val="Strong"/>
+          <w:rFonts w:ascii="Source Sans Pro" w:hAnsi="Source Sans Pro"/>
+        </w:rPr>
+      </w:pPr>
+      <w:r>
+        <w:rPr>
+          <w:rStyle w:val="Strong"/>
+          <w:rFonts w:ascii="Source Sans Pro" w:hAnsi="Source Sans Pro"/>
+        </w:rPr>
+        <w:t xml:space="preserve">The fine is being added 3 times. It should only be added once. </w:t>
+      </w:r>
+    </w:p>
+    <w:p/>
+    <w:p>
+      <w:r>
+        <w:t xml:space="preserve">It is clear </w:t>
+      </w:r>
+      <w:r>
+        <w:t>t</w:t>
+      </w:r>
+      <w:r>
+        <w:t xml:space="preserve">he defect is that patron finesOwing variable is being added to 3 times instead of once. We could resolve this issue 3 different ways – 2 of the methods which add in fines need to be adjusted, and we must keep one. </w:t>
+      </w:r>
+    </w:p>
+    <w:p/>
+    <w:p>
+      <w:r>
+        <w:t>In making this decision we see that Patron has a public incurFine method, so it makes sense that we use it. Therefore we can eliminate fine being added in patron.dischargeLoan. It also makes no sense for the return Item control to be having authority over fines so therefore we should remove the method from here as well. The patron.incurFine() method will be called during Library.dischargeLoan and will be removed from all other places it is called as the fix.</w:t>
+      </w:r>
+    </w:p>
+    <w:p>
+      <w:pPr>
         <w:rPr>
           <w:rStyle w:val="Strong"/>
           <w:rFonts w:ascii="Source Sans Pro" w:hAnsi="Source Sans Pro"/>
           <w:color w:val="FF0000"/>
         </w:rPr>
-        <w:t>Resolution</w:t>
-      </w:r>
+      </w:pPr>
     </w:p>
     <w:p>
       <w:pPr>
@@ -2406,131 +2411,26 @@
     <w:p>
       <w:pPr>
         <w:rPr>
-          <w:rStyle w:val="Strong"/>
-          <w:rFonts w:ascii="Source Sans Pro" w:hAnsi="Source Sans Pro"/>
-          <w:color w:val="FF0000"/>
-        </w:rPr>
-      </w:pPr>
-      <w:r>
-        <w:rPr>
-          <w:rStyle w:val="Strong"/>
-          <w:rFonts w:ascii="Source Sans Pro" w:hAnsi="Source Sans Pro"/>
-          <w:color w:val="FF0000"/>
-        </w:rPr>
-        <w:t xml:space="preserve">The fine is being added 3 times. It should only be added once. </w:t>
-      </w:r>
-    </w:p>
-    <w:p/>
-    <w:p>
-      <w:proofErr w:type="gramStart"/>
-      <w:r>
-        <w:t>It is clear that the</w:t>
-      </w:r>
-      <w:proofErr w:type="gramEnd"/>
-      <w:r>
-        <w:t xml:space="preserve"> defect is that patron </w:t>
-      </w:r>
-      <w:proofErr w:type="spellStart"/>
-      <w:r>
-        <w:t>finesOwing</w:t>
-      </w:r>
-      <w:proofErr w:type="spellEnd"/>
-      <w:r>
-        <w:t xml:space="preserve"> variable is being </w:t>
-      </w:r>
-      <w:r>
-        <w:t>added to</w:t>
-      </w:r>
-      <w:r>
-        <w:t xml:space="preserve"> 3 times instead of once. We could resolve this issue 3 different ways – 2 of the methods which add in fines need to be adjusted, and we must keep one. </w:t>
-      </w:r>
-    </w:p>
-    <w:p/>
-    <w:p>
-      <w:r>
-        <w:t xml:space="preserve">In making this decision we see that Patron has a public </w:t>
-      </w:r>
-      <w:proofErr w:type="spellStart"/>
-      <w:r>
-        <w:t>incurFine</w:t>
-      </w:r>
-      <w:proofErr w:type="spellEnd"/>
-      <w:r>
-        <w:t xml:space="preserve"> method, so it makes sense that we use it. T</w:t>
-      </w:r>
-      <w:r>
-        <w:t xml:space="preserve">herefore we can eliminate fine being added in </w:t>
-      </w:r>
-      <w:proofErr w:type="spellStart"/>
-      <w:proofErr w:type="gramStart"/>
-      <w:r>
-        <w:t>patron.dischargeLoan</w:t>
-      </w:r>
-      <w:proofErr w:type="spellEnd"/>
-      <w:proofErr w:type="gramEnd"/>
-      <w:r>
-        <w:t xml:space="preserve">. It also makes no sense for the return Item control to be having </w:t>
-      </w:r>
-      <w:r>
-        <w:t>authority over</w:t>
-      </w:r>
-      <w:r>
-        <w:t xml:space="preserve"> fines so therefore we should remove the method from here as well. The </w:t>
-      </w:r>
-      <w:proofErr w:type="spellStart"/>
-      <w:proofErr w:type="gramStart"/>
-      <w:r>
-        <w:t>patron.incurFine</w:t>
-      </w:r>
-      <w:proofErr w:type="spellEnd"/>
-      <w:proofErr w:type="gramEnd"/>
-      <w:r>
-        <w:t xml:space="preserve">() method will be called during </w:t>
-      </w:r>
-      <w:proofErr w:type="spellStart"/>
-      <w:r>
-        <w:t>Library.dischargeLoan</w:t>
-      </w:r>
-      <w:proofErr w:type="spellEnd"/>
-      <w:r>
-        <w:t xml:space="preserve"> and will be removed from all other places it is called as the fix.</w:t>
-      </w:r>
-    </w:p>
-    <w:p>
-      <w:pPr>
-        <w:rPr>
-          <w:rStyle w:val="Strong"/>
-          <w:rFonts w:ascii="Source Sans Pro" w:hAnsi="Source Sans Pro"/>
-          <w:color w:val="FF0000"/>
-        </w:rPr>
-      </w:pPr>
-    </w:p>
-    <w:p>
-      <w:pPr>
-        <w:rPr>
-          <w:rStyle w:val="Strong"/>
-          <w:rFonts w:ascii="Source Sans Pro" w:hAnsi="Source Sans Pro"/>
-          <w:color w:val="FF0000"/>
-        </w:rPr>
-      </w:pPr>
-    </w:p>
-    <w:p>
-      <w:pPr>
-        <w:rPr>
-          <w:rStyle w:val="Strong"/>
-          <w:rFonts w:ascii="Source Sans Pro" w:hAnsi="Source Sans Pro"/>
-          <w:b w:val="0"/>
-          <w:bCs w:val="0"/>
-          <w:color w:val="000000"/>
-        </w:rPr>
-      </w:pPr>
-      <w:r>
-        <w:rPr>
-          <w:rStyle w:val="Strong"/>
-          <w:rFonts w:ascii="Source Sans Pro" w:hAnsi="Source Sans Pro"/>
-          <w:b w:val="0"/>
-          <w:bCs w:val="0"/>
-          <w:color w:val="000000"/>
+          <w:rFonts w:asciiTheme="majorHAnsi" w:eastAsiaTheme="majorEastAsia" w:hAnsiTheme="majorHAnsi" w:cstheme="majorBidi"/>
+          <w:b/>
+          <w:bCs/>
+          <w:color w:val="2F5496" w:themeColor="accent1" w:themeShade="BF"/>
+          <w:sz w:val="32"/>
+          <w:szCs w:val="32"/>
+          <w:u w:val="single"/>
+          <w:lang w:val="en-AU"/>
+        </w:rPr>
+      </w:pPr>
+      <w:r>
+        <w:rPr>
+          <w:rFonts w:asciiTheme="majorHAnsi" w:eastAsiaTheme="majorEastAsia" w:hAnsiTheme="majorHAnsi" w:cstheme="majorBidi"/>
+          <w:b/>
+          <w:bCs/>
+          <w:color w:val="2F5496" w:themeColor="accent1" w:themeShade="BF"/>
+          <w:sz w:val="32"/>
+          <w:szCs w:val="32"/>
+          <w:u w:val="single"/>
+          <w:lang w:val="en-AU"/>
         </w:rPr>
         <w:t>Fix details:</w:t>
       </w:r>
@@ -2569,51 +2469,7 @@
           <w:bCs w:val="0"/>
           <w:color w:val="000000"/>
         </w:rPr>
-        <w:t xml:space="preserve">Remove line 90 from </w:t>
-      </w:r>
-      <w:proofErr w:type="spellStart"/>
-      <w:r>
-        <w:rPr>
-          <w:rStyle w:val="Strong"/>
-          <w:rFonts w:ascii="Source Sans Pro" w:hAnsi="Source Sans Pro"/>
-          <w:b w:val="0"/>
-          <w:bCs w:val="0"/>
-          <w:color w:val="000000"/>
-        </w:rPr>
-        <w:t>ReturnItemControl’s</w:t>
-      </w:r>
-      <w:proofErr w:type="spellEnd"/>
-      <w:r>
-        <w:rPr>
-          <w:rStyle w:val="Strong"/>
-          <w:rFonts w:ascii="Source Sans Pro" w:hAnsi="Source Sans Pro"/>
-          <w:b w:val="0"/>
-          <w:bCs w:val="0"/>
-          <w:color w:val="000000"/>
-        </w:rPr>
-        <w:t xml:space="preserve"> </w:t>
-      </w:r>
-      <w:proofErr w:type="spellStart"/>
-      <w:r>
-        <w:rPr>
-          <w:rStyle w:val="Strong"/>
-          <w:rFonts w:ascii="Source Sans Pro" w:hAnsi="Source Sans Pro"/>
-          <w:b w:val="0"/>
-          <w:bCs w:val="0"/>
-          <w:color w:val="000000"/>
-        </w:rPr>
-        <w:t>dischargeLoan</w:t>
-      </w:r>
-      <w:proofErr w:type="spellEnd"/>
-      <w:r>
-        <w:rPr>
-          <w:rStyle w:val="Strong"/>
-          <w:rFonts w:ascii="Source Sans Pro" w:hAnsi="Source Sans Pro"/>
-          <w:b w:val="0"/>
-          <w:bCs w:val="0"/>
-          <w:color w:val="000000"/>
-        </w:rPr>
-        <w:t xml:space="preserve"> method: </w:t>
+        <w:t xml:space="preserve">Remove line 90 from ReturnItemControl’s dischargeLoan method: </w:t>
       </w:r>
     </w:p>
     <w:p>
@@ -2666,7 +2522,7 @@
                     </pic:cNvPicPr>
                   </pic:nvPicPr>
                   <pic:blipFill>
-                    <a:blip r:embed="rId17">
+                    <a:blip r:embed="rId18">
                       <a:extLst>
                         <a:ext uri="{28A0092B-C50C-407E-A947-70E740481C1C}">
                           <a14:useLocalDpi xmlns:a14="http://schemas.microsoft.com/office/drawing/2010/main" val="0"/>
@@ -2733,75 +2589,17 @@
           <w:bCs w:val="0"/>
           <w:color w:val="000000"/>
         </w:rPr>
-        <w:t xml:space="preserve">Remove line 82 from Patron’s </w:t>
-      </w:r>
-      <w:proofErr w:type="spellStart"/>
-      <w:r>
-        <w:rPr>
-          <w:rStyle w:val="Strong"/>
-          <w:rFonts w:ascii="Source Sans Pro" w:hAnsi="Source Sans Pro"/>
-          <w:b w:val="0"/>
-          <w:bCs w:val="0"/>
-          <w:color w:val="000000"/>
-        </w:rPr>
-        <w:t>dischargeLoan</w:t>
-      </w:r>
-      <w:proofErr w:type="spellEnd"/>
-      <w:r>
-        <w:rPr>
-          <w:rStyle w:val="Strong"/>
-          <w:rFonts w:ascii="Source Sans Pro" w:hAnsi="Source Sans Pro"/>
-          <w:b w:val="0"/>
-          <w:bCs w:val="0"/>
-          <w:color w:val="000000"/>
-        </w:rPr>
-        <w:t xml:space="preserve"> method: </w:t>
-      </w:r>
-      <w:proofErr w:type="spellStart"/>
-      <w:r>
-        <w:rPr>
-          <w:rStyle w:val="Strong"/>
-          <w:rFonts w:ascii="Source Sans Pro" w:hAnsi="Source Sans Pro"/>
-          <w:b w:val="0"/>
-          <w:bCs w:val="0"/>
-          <w:color w:val="000000"/>
-        </w:rPr>
-        <w:t>finesOwing</w:t>
-      </w:r>
-      <w:proofErr w:type="spellEnd"/>
-      <w:r>
-        <w:rPr>
-          <w:rStyle w:val="Strong"/>
-          <w:rFonts w:ascii="Source Sans Pro" w:hAnsi="Source Sans Pro"/>
-          <w:b w:val="0"/>
-          <w:bCs w:val="0"/>
-          <w:color w:val="000000"/>
-        </w:rPr>
-        <w:t xml:space="preserve"> += </w:t>
-      </w:r>
-      <w:proofErr w:type="spellStart"/>
-      <w:proofErr w:type="gramStart"/>
-      <w:r>
-        <w:rPr>
-          <w:rStyle w:val="Strong"/>
-          <w:rFonts w:ascii="Source Sans Pro" w:hAnsi="Source Sans Pro"/>
-          <w:b w:val="0"/>
-          <w:bCs w:val="0"/>
-          <w:color w:val="000000"/>
-        </w:rPr>
-        <w:t>loan.getFines</w:t>
-      </w:r>
-      <w:proofErr w:type="spellEnd"/>
-      <w:proofErr w:type="gramEnd"/>
-      <w:r>
-        <w:rPr>
-          <w:rStyle w:val="Strong"/>
-          <w:rFonts w:ascii="Source Sans Pro" w:hAnsi="Source Sans Pro"/>
-          <w:b w:val="0"/>
-          <w:bCs w:val="0"/>
-          <w:color w:val="000000"/>
-        </w:rPr>
-        <w:t>();</w:t>
+        <w:t xml:space="preserve">Remove line 82 from Patron’s dischargeLoan method: </w:t>
+      </w:r>
+      <w:r>
+        <w:rPr>
+          <w:rStyle w:val="Strong"/>
+          <w:rFonts w:ascii="Source Sans Pro" w:hAnsi="Source Sans Pro"/>
+          <w:b w:val="0"/>
+          <w:bCs w:val="0"/>
+          <w:color w:val="000000"/>
+        </w:rPr>
+        <w:t>finesOwing += loan.getFines();</w:t>
       </w:r>
     </w:p>
     <w:p>
@@ -2854,7 +2652,7 @@
                     </pic:cNvPicPr>
                   </pic:nvPicPr>
                   <pic:blipFill>
-                    <a:blip r:embed="rId18">
+                    <a:blip r:embed="rId19">
                       <a:extLst>
                         <a:ext uri="{28A0092B-C50C-407E-A947-70E740481C1C}">
                           <a14:useLocalDpi xmlns:a14="http://schemas.microsoft.com/office/drawing/2010/main" val="0"/>
@@ -2912,55 +2710,564 @@
     </w:p>
     <w:p>
       <w:pPr>
-        <w:rPr>
-          <w:rStyle w:val="Strong"/>
-          <w:rFonts w:ascii="Source Sans Pro" w:hAnsi="Source Sans Pro"/>
-          <w:b w:val="0"/>
-          <w:bCs w:val="0"/>
-          <w:color w:val="000000"/>
-        </w:rPr>
-      </w:pPr>
-    </w:p>
-    <w:p>
-      <w:pPr>
-        <w:rPr>
-          <w:rStyle w:val="Strong"/>
-          <w:rFonts w:ascii="Source Sans Pro" w:hAnsi="Source Sans Pro"/>
-          <w:b w:val="0"/>
-          <w:bCs w:val="0"/>
-          <w:color w:val="000000"/>
-        </w:rPr>
-      </w:pPr>
-      <w:r>
-        <w:rPr>
-          <w:rStyle w:val="Strong"/>
-          <w:rFonts w:ascii="Source Sans Pro" w:hAnsi="Source Sans Pro"/>
-          <w:b w:val="0"/>
-          <w:bCs w:val="0"/>
-          <w:color w:val="000000"/>
-        </w:rPr>
-        <w:t>Test screenshots</w:t>
-      </w:r>
-      <w:r>
-        <w:rPr>
-          <w:rStyle w:val="Strong"/>
-          <w:rFonts w:ascii="Source Sans Pro" w:hAnsi="Source Sans Pro"/>
-          <w:b w:val="0"/>
-          <w:bCs w:val="0"/>
-          <w:color w:val="000000"/>
-        </w:rPr>
-        <w:t xml:space="preserve"> with </w:t>
-      </w:r>
-      <w:r>
-        <w:rPr>
-          <w:rStyle w:val="Strong"/>
-          <w:rFonts w:ascii="Source Sans Pro" w:hAnsi="Source Sans Pro"/>
-          <w:b w:val="0"/>
-          <w:bCs w:val="0"/>
-          <w:color w:val="FF0000"/>
-        </w:rPr>
-        <w:t>correct code</w:t>
-      </w:r>
+        <w:pStyle w:val="ListParagraph"/>
+        <w:rPr>
+          <w:rStyle w:val="Strong"/>
+          <w:rFonts w:ascii="Source Sans Pro" w:hAnsi="Source Sans Pro"/>
+          <w:b w:val="0"/>
+          <w:bCs w:val="0"/>
+          <w:color w:val="000000"/>
+        </w:rPr>
+      </w:pPr>
+    </w:p>
+    <w:p>
+      <w:pPr>
+        <w:rPr>
+          <w:rStyle w:val="Strong"/>
+          <w:rFonts w:ascii="Source Sans Pro" w:hAnsi="Source Sans Pro"/>
+          <w:color w:val="000000"/>
+          <w:u w:val="single"/>
+        </w:rPr>
+      </w:pPr>
+      <w:r>
+        <w:rPr>
+          <w:rStyle w:val="Strong"/>
+          <w:rFonts w:ascii="Source Sans Pro" w:hAnsi="Source Sans Pro"/>
+          <w:color w:val="000000"/>
+          <w:u w:val="single"/>
+        </w:rPr>
+        <w:t xml:space="preserve">Fix deployed </w:t>
+      </w:r>
+      <w:r>
+        <w:rPr>
+          <w:rStyle w:val="Strong"/>
+          <w:rFonts w:ascii="Source Sans Pro" w:hAnsi="Source Sans Pro"/>
+          <w:color w:val="000000"/>
+          <w:u w:val="single"/>
+        </w:rPr>
+        <w:t xml:space="preserve"> - Github commit screenshot</w:t>
+      </w:r>
+      <w:r>
+        <w:rPr>
+          <w:rStyle w:val="Strong"/>
+          <w:rFonts w:ascii="Source Sans Pro" w:hAnsi="Source Sans Pro"/>
+          <w:color w:val="000000"/>
+          <w:u w:val="single"/>
+        </w:rPr>
+        <w:t>:</w:t>
+      </w:r>
+    </w:p>
+    <w:p>
+      <w:pPr>
+        <w:rPr>
+          <w:rStyle w:val="Strong"/>
+          <w:rFonts w:ascii="Source Sans Pro" w:hAnsi="Source Sans Pro"/>
+          <w:color w:val="000000"/>
+          <w:u w:val="single"/>
+        </w:rPr>
+      </w:pPr>
+    </w:p>
+    <w:p>
+      <w:pPr>
+        <w:rPr>
+          <w:rStyle w:val="Strong"/>
+          <w:rFonts w:ascii="Source Sans Pro" w:hAnsi="Source Sans Pro"/>
+          <w:color w:val="000000"/>
+          <w:u w:val="single"/>
+        </w:rPr>
+      </w:pPr>
+      <w:r>
+        <w:rPr>
+          <w:rStyle w:val="Strong"/>
+          <w:rFonts w:ascii="Source Sans Pro" w:hAnsi="Source Sans Pro"/>
+          <w:noProof/>
+          <w:color w:val="000000"/>
+          <w:u w:val="single"/>
+        </w:rPr>
+        <w:lastRenderedPageBreak/>
+        <w:drawing>
+          <wp:inline distT="0" distB="0" distL="0" distR="0" wp14:anchorId="51678A1C" wp14:editId="5876792E">
+            <wp:extent cx="5715000" cy="2895600"/>
+            <wp:effectExtent l="0" t="0" r="0" b="0"/>
+            <wp:docPr id="23" name="Picture 23"/>
+            <wp:cNvGraphicFramePr>
+              <a:graphicFrameLocks xmlns:a="http://schemas.openxmlformats.org/drawingml/2006/main" noChangeAspect="1"/>
+            </wp:cNvGraphicFramePr>
+            <a:graphic xmlns:a="http://schemas.openxmlformats.org/drawingml/2006/main">
+              <a:graphicData uri="http://schemas.openxmlformats.org/drawingml/2006/picture">
+                <pic:pic xmlns:pic="http://schemas.openxmlformats.org/drawingml/2006/picture">
+                  <pic:nvPicPr>
+                    <pic:cNvPr id="0" name="Picture 8"/>
+                    <pic:cNvPicPr>
+                      <a:picLocks noChangeAspect="1" noChangeArrowheads="1"/>
+                    </pic:cNvPicPr>
+                  </pic:nvPicPr>
+                  <pic:blipFill>
+                    <a:blip r:embed="rId20">
+                      <a:extLst>
+                        <a:ext uri="{28A0092B-C50C-407E-A947-70E740481C1C}">
+                          <a14:useLocalDpi xmlns:a14="http://schemas.microsoft.com/office/drawing/2010/main" val="0"/>
+                        </a:ext>
+                      </a:extLst>
+                    </a:blip>
+                    <a:srcRect/>
+                    <a:stretch>
+                      <a:fillRect/>
+                    </a:stretch>
+                  </pic:blipFill>
+                  <pic:spPr bwMode="auto">
+                    <a:xfrm>
+                      <a:off x="0" y="0"/>
+                      <a:ext cx="5715000" cy="2895600"/>
+                    </a:xfrm>
+                    <a:prstGeom prst="rect">
+                      <a:avLst/>
+                    </a:prstGeom>
+                    <a:noFill/>
+                    <a:ln>
+                      <a:noFill/>
+                    </a:ln>
+                  </pic:spPr>
+                </pic:pic>
+              </a:graphicData>
+            </a:graphic>
+          </wp:inline>
+        </w:drawing>
+      </w:r>
+    </w:p>
+    <w:p>
+      <w:pPr>
+        <w:rPr>
+          <w:rStyle w:val="Strong"/>
+          <w:rFonts w:ascii="Source Sans Pro" w:hAnsi="Source Sans Pro"/>
+          <w:color w:val="000000"/>
+          <w:u w:val="single"/>
+        </w:rPr>
+      </w:pPr>
+    </w:p>
+    <w:p>
+      <w:pPr>
+        <w:rPr>
+          <w:rStyle w:val="Strong"/>
+          <w:rFonts w:ascii="Source Sans Pro" w:hAnsi="Source Sans Pro"/>
+          <w:color w:val="000000"/>
+          <w:u w:val="single"/>
+        </w:rPr>
+      </w:pPr>
+    </w:p>
+    <w:p>
+      <w:pPr>
+        <w:rPr>
+          <w:rFonts w:asciiTheme="majorHAnsi" w:eastAsiaTheme="majorEastAsia" w:hAnsiTheme="majorHAnsi" w:cstheme="majorBidi"/>
+          <w:b/>
+          <w:bCs/>
+          <w:color w:val="2F5496" w:themeColor="accent1" w:themeShade="BF"/>
+          <w:sz w:val="32"/>
+          <w:szCs w:val="32"/>
+          <w:u w:val="single"/>
+          <w:lang w:val="en-AU"/>
+        </w:rPr>
+      </w:pPr>
+      <w:r>
+        <w:rPr>
+          <w:rFonts w:asciiTheme="majorHAnsi" w:eastAsiaTheme="majorEastAsia" w:hAnsiTheme="majorHAnsi" w:cstheme="majorBidi"/>
+          <w:b/>
+          <w:bCs/>
+          <w:color w:val="2F5496" w:themeColor="accent1" w:themeShade="BF"/>
+          <w:sz w:val="32"/>
+          <w:szCs w:val="32"/>
+          <w:u w:val="single"/>
+          <w:lang w:val="en-AU"/>
+        </w:rPr>
+        <w:t>Results after fix deployment:</w:t>
+      </w:r>
+    </w:p>
+    <w:p>
+      <w:pPr>
+        <w:rPr>
+          <w:rStyle w:val="Strong"/>
+          <w:rFonts w:ascii="Source Sans Pro" w:hAnsi="Source Sans Pro"/>
+          <w:color w:val="000000"/>
+          <w:u w:val="single"/>
+        </w:rPr>
+      </w:pPr>
+    </w:p>
+    <w:p>
+      <w:pPr>
+        <w:rPr>
+          <w:rStyle w:val="Strong"/>
+          <w:rFonts w:ascii="Source Sans Pro" w:hAnsi="Source Sans Pro"/>
+          <w:b w:val="0"/>
+          <w:bCs w:val="0"/>
+          <w:color w:val="000000"/>
+        </w:rPr>
+      </w:pPr>
+    </w:p>
+    <w:p>
+      <w:pPr>
+        <w:rPr>
+          <w:rStyle w:val="Strong"/>
+          <w:rFonts w:ascii="Source Sans Pro" w:hAnsi="Source Sans Pro"/>
+          <w:color w:val="000000"/>
+        </w:rPr>
+      </w:pPr>
+      <w:r>
+        <w:rPr>
+          <w:rStyle w:val="Strong"/>
+          <w:rFonts w:ascii="Source Sans Pro" w:hAnsi="Source Sans Pro"/>
+          <w:color w:val="000000"/>
+        </w:rPr>
+        <w:t>Test case which was failing before is now passing:</w:t>
+      </w:r>
+    </w:p>
+    <w:p>
+      <w:pPr>
+        <w:rPr>
+          <w:rStyle w:val="Strong"/>
+          <w:rFonts w:ascii="Source Sans Pro" w:hAnsi="Source Sans Pro"/>
+          <w:color w:val="000000"/>
+        </w:rPr>
+      </w:pPr>
+    </w:p>
+    <w:p>
+      <w:pPr>
+        <w:rPr>
+          <w:rStyle w:val="Strong"/>
+          <w:rFonts w:ascii="Source Sans Pro" w:hAnsi="Source Sans Pro"/>
+          <w:b w:val="0"/>
+          <w:bCs w:val="0"/>
+          <w:color w:val="000000"/>
+        </w:rPr>
+      </w:pPr>
+      <w:r>
+        <w:rPr>
+          <w:rStyle w:val="Strong"/>
+          <w:rFonts w:ascii="Source Sans Pro" w:hAnsi="Source Sans Pro"/>
+          <w:b w:val="0"/>
+          <w:bCs w:val="0"/>
+          <w:noProof/>
+          <w:color w:val="000000"/>
+        </w:rPr>
+        <w:drawing>
+          <wp:inline distT="0" distB="0" distL="0" distR="0" wp14:anchorId="03C2C91B" wp14:editId="27E5BF1D">
+            <wp:extent cx="5367634" cy="3581400"/>
+            <wp:effectExtent l="0" t="0" r="5080" b="0"/>
+            <wp:docPr id="2" name="Picture 2"/>
+            <wp:cNvGraphicFramePr>
+              <a:graphicFrameLocks xmlns:a="http://schemas.openxmlformats.org/drawingml/2006/main" noChangeAspect="1"/>
+            </wp:cNvGraphicFramePr>
+            <a:graphic xmlns:a="http://schemas.openxmlformats.org/drawingml/2006/main">
+              <a:graphicData uri="http://schemas.openxmlformats.org/drawingml/2006/picture">
+                <pic:pic xmlns:pic="http://schemas.openxmlformats.org/drawingml/2006/picture">
+                  <pic:nvPicPr>
+                    <pic:cNvPr id="0" name="Picture 1"/>
+                    <pic:cNvPicPr>
+                      <a:picLocks noChangeAspect="1" noChangeArrowheads="1"/>
+                    </pic:cNvPicPr>
+                  </pic:nvPicPr>
+                  <pic:blipFill>
+                    <a:blip r:embed="rId21">
+                      <a:extLst>
+                        <a:ext uri="{28A0092B-C50C-407E-A947-70E740481C1C}">
+                          <a14:useLocalDpi xmlns:a14="http://schemas.microsoft.com/office/drawing/2010/main" val="0"/>
+                        </a:ext>
+                      </a:extLst>
+                    </a:blip>
+                    <a:srcRect/>
+                    <a:stretch>
+                      <a:fillRect/>
+                    </a:stretch>
+                  </pic:blipFill>
+                  <pic:spPr bwMode="auto">
+                    <a:xfrm>
+                      <a:off x="0" y="0"/>
+                      <a:ext cx="5417768" cy="3614850"/>
+                    </a:xfrm>
+                    <a:prstGeom prst="rect">
+                      <a:avLst/>
+                    </a:prstGeom>
+                    <a:noFill/>
+                    <a:ln>
+                      <a:noFill/>
+                    </a:ln>
+                  </pic:spPr>
+                </pic:pic>
+              </a:graphicData>
+            </a:graphic>
+          </wp:inline>
+        </w:drawing>
+      </w:r>
+    </w:p>
+    <w:p>
+      <w:pPr>
+        <w:rPr>
+          <w:rStyle w:val="Strong"/>
+          <w:rFonts w:ascii="Source Sans Pro" w:hAnsi="Source Sans Pro"/>
+          <w:b w:val="0"/>
+          <w:bCs w:val="0"/>
+          <w:color w:val="000000"/>
+        </w:rPr>
+      </w:pPr>
+    </w:p>
+    <w:p>
+      <w:pPr>
+        <w:rPr>
+          <w:rStyle w:val="Strong"/>
+          <w:rFonts w:ascii="Source Sans Pro" w:hAnsi="Source Sans Pro"/>
+          <w:b w:val="0"/>
+          <w:bCs w:val="0"/>
+          <w:color w:val="000000"/>
+        </w:rPr>
+      </w:pPr>
+    </w:p>
+    <w:p>
+      <w:pPr>
+        <w:rPr>
+          <w:rStyle w:val="Strong"/>
+          <w:rFonts w:ascii="Source Sans Pro" w:hAnsi="Source Sans Pro"/>
+          <w:color w:val="000000"/>
+          <w:u w:val="single"/>
+        </w:rPr>
+      </w:pPr>
+      <w:r>
+        <w:rPr>
+          <w:rStyle w:val="Strong"/>
+          <w:rFonts w:ascii="Source Sans Pro" w:hAnsi="Source Sans Pro"/>
+          <w:color w:val="000000"/>
+          <w:u w:val="single"/>
+        </w:rPr>
+        <w:t>Running the System Test also passes:</w:t>
+      </w:r>
+    </w:p>
+    <w:p>
+      <w:pPr>
+        <w:rPr>
+          <w:rStyle w:val="Strong"/>
+          <w:rFonts w:ascii="Source Sans Pro" w:hAnsi="Source Sans Pro"/>
+          <w:b w:val="0"/>
+          <w:bCs w:val="0"/>
+          <w:color w:val="000000"/>
+        </w:rPr>
+      </w:pPr>
+    </w:p>
+    <w:p>
+      <w:pPr>
+        <w:rPr>
+          <w:rStyle w:val="Strong"/>
+          <w:rFonts w:ascii="Source Sans Pro" w:hAnsi="Source Sans Pro"/>
+          <w:color w:val="000000"/>
+        </w:rPr>
+      </w:pPr>
+      <w:r>
+        <w:rPr>
+          <w:rStyle w:val="Strong"/>
+          <w:rFonts w:ascii="Source Sans Pro" w:hAnsi="Source Sans Pro"/>
+          <w:color w:val="000000"/>
+        </w:rPr>
+        <w:lastRenderedPageBreak/>
+        <w:t>When returning item:</w:t>
+      </w:r>
+    </w:p>
+    <w:p>
+      <w:pPr>
+        <w:rPr>
+          <w:rStyle w:val="Strong"/>
+          <w:rFonts w:ascii="Source Sans Pro" w:hAnsi="Source Sans Pro"/>
+          <w:b w:val="0"/>
+          <w:bCs w:val="0"/>
+          <w:color w:val="000000"/>
+        </w:rPr>
+      </w:pPr>
+    </w:p>
+    <w:p>
+      <w:pPr>
+        <w:ind w:left="720"/>
+        <w:rPr>
+          <w:rStyle w:val="Strong"/>
+          <w:rFonts w:ascii="Source Sans Pro" w:hAnsi="Source Sans Pro"/>
+          <w:b w:val="0"/>
+          <w:bCs w:val="0"/>
+          <w:color w:val="000000"/>
+        </w:rPr>
+      </w:pPr>
+      <w:r>
+        <w:rPr>
+          <w:rStyle w:val="Strong"/>
+          <w:rFonts w:ascii="Source Sans Pro" w:hAnsi="Source Sans Pro"/>
+          <w:b w:val="0"/>
+          <w:bCs w:val="0"/>
+          <w:noProof/>
+          <w:color w:val="000000"/>
+        </w:rPr>
+        <w:drawing>
+          <wp:inline distT="0" distB="0" distL="0" distR="0" wp14:anchorId="4D7C2767" wp14:editId="496F7F15">
+            <wp:extent cx="2076450" cy="1943100"/>
+            <wp:effectExtent l="0" t="0" r="0" b="5715"/>
+            <wp:docPr id="18" name="Picture 18"/>
+            <wp:cNvGraphicFramePr>
+              <a:graphicFrameLocks xmlns:a="http://schemas.openxmlformats.org/drawingml/2006/main" noChangeAspect="1"/>
+            </wp:cNvGraphicFramePr>
+            <a:graphic xmlns:a="http://schemas.openxmlformats.org/drawingml/2006/main">
+              <a:graphicData uri="http://schemas.openxmlformats.org/drawingml/2006/picture">
+                <pic:pic xmlns:pic="http://schemas.openxmlformats.org/drawingml/2006/picture">
+                  <pic:nvPicPr>
+                    <pic:cNvPr id="0" name="Picture 3"/>
+                    <pic:cNvPicPr>
+                      <a:picLocks noChangeAspect="1" noChangeArrowheads="1"/>
+                    </pic:cNvPicPr>
+                  </pic:nvPicPr>
+                  <pic:blipFill>
+                    <a:blip r:embed="rId22">
+                      <a:extLst>
+                        <a:ext uri="{28A0092B-C50C-407E-A947-70E740481C1C}">
+                          <a14:useLocalDpi xmlns:a14="http://schemas.microsoft.com/office/drawing/2010/main" val="0"/>
+                        </a:ext>
+                      </a:extLst>
+                    </a:blip>
+                    <a:srcRect/>
+                    <a:stretch>
+                      <a:fillRect/>
+                    </a:stretch>
+                  </pic:blipFill>
+                  <pic:spPr bwMode="auto">
+                    <a:xfrm>
+                      <a:off x="0" y="0"/>
+                      <a:ext cx="2076450" cy="1943100"/>
+                    </a:xfrm>
+                    <a:prstGeom prst="rect">
+                      <a:avLst/>
+                    </a:prstGeom>
+                    <a:noFill/>
+                    <a:ln>
+                      <a:noFill/>
+                    </a:ln>
+                  </pic:spPr>
+                </pic:pic>
+              </a:graphicData>
+            </a:graphic>
+          </wp:inline>
+        </w:drawing>
+      </w:r>
+    </w:p>
+    <w:p>
+      <w:pPr>
+        <w:rPr>
+          <w:rStyle w:val="Strong"/>
+          <w:rFonts w:ascii="Source Sans Pro" w:hAnsi="Source Sans Pro"/>
+          <w:b w:val="0"/>
+          <w:bCs w:val="0"/>
+          <w:color w:val="000000"/>
+        </w:rPr>
+      </w:pPr>
+    </w:p>
+    <w:p>
+      <w:pPr>
+        <w:rPr>
+          <w:rStyle w:val="Strong"/>
+          <w:rFonts w:ascii="Source Sans Pro" w:hAnsi="Source Sans Pro"/>
+          <w:color w:val="000000"/>
+        </w:rPr>
+      </w:pPr>
+      <w:r>
+        <w:rPr>
+          <w:rStyle w:val="Strong"/>
+          <w:rFonts w:ascii="Source Sans Pro" w:hAnsi="Source Sans Pro"/>
+          <w:color w:val="000000"/>
+        </w:rPr>
+        <w:t>When paying the fine:</w:t>
+      </w:r>
+    </w:p>
+    <w:p>
+      <w:pPr>
+        <w:rPr>
+          <w:rStyle w:val="Strong"/>
+          <w:rFonts w:ascii="Source Sans Pro" w:hAnsi="Source Sans Pro"/>
+          <w:b w:val="0"/>
+          <w:bCs w:val="0"/>
+          <w:color w:val="000000"/>
+        </w:rPr>
+      </w:pPr>
+    </w:p>
+    <w:p>
+      <w:pPr>
+        <w:ind w:left="720"/>
+        <w:rPr>
+          <w:rStyle w:val="Strong"/>
+          <w:rFonts w:ascii="Source Sans Pro" w:hAnsi="Source Sans Pro"/>
+          <w:b w:val="0"/>
+          <w:bCs w:val="0"/>
+          <w:color w:val="000000"/>
+        </w:rPr>
+      </w:pPr>
+      <w:r>
+        <w:rPr>
+          <w:rStyle w:val="Strong"/>
+          <w:rFonts w:ascii="Source Sans Pro" w:hAnsi="Source Sans Pro"/>
+          <w:b w:val="0"/>
+          <w:bCs w:val="0"/>
+          <w:noProof/>
+          <w:color w:val="000000"/>
+        </w:rPr>
+        <w:drawing>
+          <wp:inline distT="0" distB="0" distL="0" distR="0" wp14:anchorId="3385863A" wp14:editId="6DA5449C">
+            <wp:extent cx="3762375" cy="800100"/>
+            <wp:effectExtent l="0" t="0" r="9525" b="0"/>
+            <wp:docPr id="22" name="Picture 22"/>
+            <wp:cNvGraphicFramePr>
+              <a:graphicFrameLocks xmlns:a="http://schemas.openxmlformats.org/drawingml/2006/main" noChangeAspect="1"/>
+            </wp:cNvGraphicFramePr>
+            <a:graphic xmlns:a="http://schemas.openxmlformats.org/drawingml/2006/main">
+              <a:graphicData uri="http://schemas.openxmlformats.org/drawingml/2006/picture">
+                <pic:pic xmlns:pic="http://schemas.openxmlformats.org/drawingml/2006/picture">
+                  <pic:nvPicPr>
+                    <pic:cNvPr id="0" name="Picture 7"/>
+                    <pic:cNvPicPr>
+                      <a:picLocks noChangeAspect="1" noChangeArrowheads="1"/>
+                    </pic:cNvPicPr>
+                  </pic:nvPicPr>
+                  <pic:blipFill>
+                    <a:blip r:embed="rId23">
+                      <a:extLst>
+                        <a:ext uri="{28A0092B-C50C-407E-A947-70E740481C1C}">
+                          <a14:useLocalDpi xmlns:a14="http://schemas.microsoft.com/office/drawing/2010/main" val="0"/>
+                        </a:ext>
+                      </a:extLst>
+                    </a:blip>
+                    <a:srcRect/>
+                    <a:stretch>
+                      <a:fillRect/>
+                    </a:stretch>
+                  </pic:blipFill>
+                  <pic:spPr bwMode="auto">
+                    <a:xfrm>
+                      <a:off x="0" y="0"/>
+                      <a:ext cx="3762375" cy="800100"/>
+                    </a:xfrm>
+                    <a:prstGeom prst="rect">
+                      <a:avLst/>
+                    </a:prstGeom>
+                    <a:noFill/>
+                    <a:ln>
+                      <a:noFill/>
+                    </a:ln>
+                  </pic:spPr>
+                </pic:pic>
+              </a:graphicData>
+            </a:graphic>
+          </wp:inline>
+        </w:drawing>
+      </w:r>
+    </w:p>
+    <w:p>
+      <w:pPr>
+        <w:rPr>
+          <w:rStyle w:val="Strong"/>
+          <w:rFonts w:ascii="Source Sans Pro" w:hAnsi="Source Sans Pro"/>
+          <w:b w:val="0"/>
+          <w:bCs w:val="0"/>
+          <w:color w:val="000000"/>
+        </w:rPr>
+      </w:pPr>
     </w:p>
     <w:p>
       <w:pPr>

</xml_diff>